<commit_message>
Avancer du rapport technique
</commit_message>
<xml_diff>
--- a/Revue de projet/Revue de projet 2/Rapport technique.docx
+++ b/Revue de projet/Revue de projet 2/Rapport technique.docx
@@ -101,9 +101,2342 @@
     </w:p>
     <w:p>
       <w:pPr>
-        <w:rPr>
-          <w:sz w:val="24"/>
-          <w:szCs w:val="24"/>
+        <w:shd w:val="clear" w:color="auto" w:fill="FFFFFF"/>
+        <w:spacing w:before="100" w:beforeAutospacing="1" w:after="100" w:afterAutospacing="1" w:line="240" w:lineRule="auto"/>
+        <w:jc w:val="both"/>
+        <w:rPr>
+          <w:rFonts w:ascii="Segoe UI" w:eastAsia="Times New Roman" w:hAnsi="Segoe UI" w:cs="Segoe UI"/>
+          <w:b/>
+          <w:bCs/>
+          <w:color w:val="1D2125"/>
+          <w:kern w:val="0"/>
+          <w:sz w:val="28"/>
+          <w:szCs w:val="28"/>
+          <w:lang w:eastAsia="fr-FR"/>
+          <w14:ligatures w14:val="none"/>
+        </w:rPr>
+      </w:pPr>
+      <w:r>
+        <w:rPr>
+          <w:rFonts w:ascii="Segoe UI" w:eastAsia="Times New Roman" w:hAnsi="Segoe UI" w:cs="Segoe UI"/>
+          <w:b/>
+          <w:bCs/>
+          <w:color w:val="1D2125"/>
+          <w:kern w:val="0"/>
+          <w:sz w:val="28"/>
+          <w:szCs w:val="28"/>
+          <w:lang w:eastAsia="fr-FR"/>
+          <w14:ligatures w14:val="none"/>
+        </w:rPr>
+        <w:t>Tests d'Intégration et Unitaires de l'Application - Méthodologie et Exemple</w:t>
+      </w:r>
+    </w:p>
+    <w:p>
+      <w:pPr>
+        <w:shd w:val="clear" w:color="auto" w:fill="FFFFFF"/>
+        <w:spacing w:before="100" w:beforeAutospacing="1" w:after="100" w:afterAutospacing="1" w:line="240" w:lineRule="auto"/>
+        <w:jc w:val="both"/>
+        <w:rPr>
+          <w:rFonts w:ascii="Segoe UI" w:eastAsia="Times New Roman" w:hAnsi="Segoe UI" w:cs="Segoe UI"/>
+          <w:color w:val="1D2125"/>
+          <w:kern w:val="0"/>
+          <w:sz w:val="28"/>
+          <w:szCs w:val="28"/>
+          <w:u w:val="single"/>
+          <w:lang w:eastAsia="fr-FR"/>
+          <w14:ligatures w14:val="none"/>
+        </w:rPr>
+      </w:pPr>
+      <w:r>
+        <w:rPr>
+          <w:rFonts w:ascii="Segoe UI" w:eastAsia="Times New Roman" w:hAnsi="Segoe UI" w:cs="Segoe UI"/>
+          <w:color w:val="1D2125"/>
+          <w:kern w:val="0"/>
+          <w:sz w:val="28"/>
+          <w:szCs w:val="28"/>
+          <w:u w:val="single"/>
+          <w:lang w:eastAsia="fr-FR"/>
+          <w14:ligatures w14:val="none"/>
+        </w:rPr>
+        <w:t>Description :</w:t>
+      </w:r>
+    </w:p>
+    <w:p>
+      <w:pPr>
+        <w:shd w:val="clear" w:color="auto" w:fill="FFFFFF"/>
+        <w:spacing w:before="100" w:beforeAutospacing="1" w:after="100" w:afterAutospacing="1" w:line="240" w:lineRule="auto"/>
+        <w:jc w:val="both"/>
+        <w:rPr>
+          <w:rFonts w:ascii="Segoe UI" w:eastAsia="Times New Roman" w:hAnsi="Segoe UI" w:cs="Segoe UI"/>
+          <w:color w:val="1D2125"/>
+          <w:kern w:val="0"/>
+          <w:sz w:val="24"/>
+          <w:szCs w:val="24"/>
+          <w:lang w:eastAsia="fr-FR"/>
+          <w14:ligatures w14:val="none"/>
+        </w:rPr>
+      </w:pPr>
+      <w:r>
+        <w:rPr>
+          <w:rFonts w:ascii="Segoe UI" w:eastAsia="Times New Roman" w:hAnsi="Segoe UI" w:cs="Segoe UI"/>
+          <w:color w:val="1D2125"/>
+          <w:kern w:val="0"/>
+          <w:sz w:val="24"/>
+          <w:szCs w:val="24"/>
+          <w:lang w:eastAsia="fr-FR"/>
+          <w14:ligatures w14:val="none"/>
+        </w:rPr>
+        <w:t>Au cours du semestre 6 de la SAÉ, j'ai réalisé une série de tests d'intégration et unitaires pour évaluer la robustesse, la fiabilité et la qualité de l'application développée. Ces tests ont été conçus pour vérifier le bon fonctionnement des différentes fonctionnalités de l'application, en mettant l'accent sur la cohérence de l'interface utilisateur, la précision des fonctionnalités métier et la stabilité du code.</w:t>
+      </w:r>
+    </w:p>
+    <w:p>
+      <w:pPr>
+        <w:shd w:val="clear" w:color="auto" w:fill="FFFFFF"/>
+        <w:spacing w:before="100" w:beforeAutospacing="1" w:after="100" w:afterAutospacing="1" w:line="240" w:lineRule="auto"/>
+        <w:jc w:val="both"/>
+        <w:rPr>
+          <w:rFonts w:ascii="Segoe UI" w:eastAsia="Times New Roman" w:hAnsi="Segoe UI" w:cs="Segoe UI"/>
+          <w:color w:val="1D2125"/>
+          <w:kern w:val="0"/>
+          <w:sz w:val="28"/>
+          <w:szCs w:val="28"/>
+          <w:u w:val="single"/>
+          <w:lang w:eastAsia="fr-FR"/>
+          <w14:ligatures w14:val="none"/>
+        </w:rPr>
+      </w:pPr>
+      <w:r>
+        <w:rPr>
+          <w:rFonts w:ascii="Segoe UI" w:eastAsia="Times New Roman" w:hAnsi="Segoe UI" w:cs="Segoe UI"/>
+          <w:color w:val="1D2125"/>
+          <w:kern w:val="0"/>
+          <w:sz w:val="28"/>
+          <w:szCs w:val="28"/>
+          <w:u w:val="single"/>
+          <w:lang w:eastAsia="fr-FR"/>
+          <w14:ligatures w14:val="none"/>
+        </w:rPr>
+        <w:t>Méthodologie :</w:t>
+      </w:r>
+    </w:p>
+    <w:p>
+      <w:pPr>
+        <w:shd w:val="clear" w:color="auto" w:fill="FFFFFF"/>
+        <w:spacing w:before="100" w:beforeAutospacing="1" w:after="100" w:afterAutospacing="1" w:line="240" w:lineRule="auto"/>
+        <w:jc w:val="both"/>
+        <w:rPr>
+          <w:rFonts w:ascii="Segoe UI" w:eastAsia="Times New Roman" w:hAnsi="Segoe UI" w:cs="Segoe UI"/>
+          <w:color w:val="1D2125"/>
+          <w:kern w:val="0"/>
+          <w:sz w:val="24"/>
+          <w:szCs w:val="24"/>
+          <w:lang w:eastAsia="fr-FR"/>
+          <w14:ligatures w14:val="none"/>
+        </w:rPr>
+      </w:pPr>
+      <w:r>
+        <w:rPr>
+          <w:rFonts w:ascii="Segoe UI" w:eastAsia="Times New Roman" w:hAnsi="Segoe UI" w:cs="Segoe UI"/>
+          <w:color w:val="1D2125"/>
+          <w:kern w:val="0"/>
+          <w:sz w:val="24"/>
+          <w:szCs w:val="24"/>
+          <w:lang w:eastAsia="fr-FR"/>
+          <w14:ligatures w14:val="none"/>
+        </w:rPr>
+        <w:t>La réalisation des tests d'intégration et unitaires a suivi une approche méthodique, basée sur les bonnes pratiques de test logiciel. Voici les étapes clés de la méthodologie employée :</w:t>
+      </w:r>
+    </w:p>
+    <w:p>
+      <w:pPr>
+        <w:shd w:val="clear" w:color="auto" w:fill="FFFFFF"/>
+        <w:spacing w:before="100" w:beforeAutospacing="1" w:after="100" w:afterAutospacing="1" w:line="240" w:lineRule="auto"/>
+        <w:jc w:val="both"/>
+        <w:rPr>
+          <w:rFonts w:ascii="Segoe UI" w:eastAsia="Times New Roman" w:hAnsi="Segoe UI" w:cs="Segoe UI"/>
+          <w:color w:val="1D2125"/>
+          <w:kern w:val="0"/>
+          <w:sz w:val="24"/>
+          <w:szCs w:val="24"/>
+          <w:lang w:eastAsia="fr-FR"/>
+          <w14:ligatures w14:val="none"/>
+        </w:rPr>
+      </w:pPr>
+      <w:r>
+        <w:rPr>
+          <w:rFonts w:ascii="Segoe UI" w:eastAsia="Times New Roman" w:hAnsi="Segoe UI" w:cs="Segoe UI"/>
+          <w:color w:val="1D2125"/>
+          <w:kern w:val="0"/>
+          <w:sz w:val="24"/>
+          <w:szCs w:val="24"/>
+          <w:lang w:eastAsia="fr-FR"/>
+          <w14:ligatures w14:val="none"/>
+        </w:rPr>
+        <w:t>1.</w:t>
+      </w:r>
+      <w:r>
+        <w:rPr>
+          <w:rFonts w:ascii="Segoe UI" w:eastAsia="Times New Roman" w:hAnsi="Segoe UI" w:cs="Segoe UI"/>
+          <w:color w:val="1D2125"/>
+          <w:kern w:val="0"/>
+          <w:sz w:val="24"/>
+          <w:szCs w:val="24"/>
+          <w:lang w:eastAsia="fr-FR"/>
+          <w14:ligatures w14:val="none"/>
+        </w:rPr>
+        <w:t xml:space="preserve"> </w:t>
+      </w:r>
+      <w:r>
+        <w:rPr>
+          <w:rFonts w:ascii="Segoe UI" w:eastAsia="Times New Roman" w:hAnsi="Segoe UI" w:cs="Segoe UI"/>
+          <w:color w:val="1D2125"/>
+          <w:kern w:val="0"/>
+          <w:sz w:val="24"/>
+          <w:szCs w:val="24"/>
+          <w:lang w:eastAsia="fr-FR"/>
+          <w14:ligatures w14:val="none"/>
+        </w:rPr>
+        <w:t>Analyse des exigences : Avant de commencer les tests, j'ai effectué une analyse approfondie des exigences fonctionnelles et techniques de l'application, en identifiant les cas d'utilisation principaux et les scénarios de test associés.</w:t>
+      </w:r>
+    </w:p>
+    <w:p>
+      <w:pPr>
+        <w:shd w:val="clear" w:color="auto" w:fill="FFFFFF"/>
+        <w:spacing w:before="100" w:beforeAutospacing="1" w:after="100" w:afterAutospacing="1" w:line="240" w:lineRule="auto"/>
+        <w:jc w:val="both"/>
+        <w:rPr>
+          <w:rFonts w:ascii="Segoe UI" w:eastAsia="Times New Roman" w:hAnsi="Segoe UI" w:cs="Segoe UI"/>
+          <w:color w:val="1D2125"/>
+          <w:kern w:val="0"/>
+          <w:sz w:val="24"/>
+          <w:szCs w:val="24"/>
+          <w:lang w:eastAsia="fr-FR"/>
+          <w14:ligatures w14:val="none"/>
+        </w:rPr>
+      </w:pPr>
+      <w:r>
+        <w:rPr>
+          <w:rFonts w:ascii="Segoe UI" w:eastAsia="Times New Roman" w:hAnsi="Segoe UI" w:cs="Segoe UI"/>
+          <w:color w:val="1D2125"/>
+          <w:kern w:val="0"/>
+          <w:sz w:val="24"/>
+          <w:szCs w:val="24"/>
+          <w:lang w:eastAsia="fr-FR"/>
+          <w14:ligatures w14:val="none"/>
+        </w:rPr>
+        <w:t>2. Conception des tests : En fonction des exigences identifiées, j'ai conçu une suite de tests couvrant les différentes parties de l'application, en se concentrant à la fois sur les tests unitaires pour les composants individuels et sur les tests d'intégration pour les interactions entre les composants.</w:t>
+      </w:r>
+    </w:p>
+    <w:p>
+      <w:pPr>
+        <w:shd w:val="clear" w:color="auto" w:fill="FFFFFF"/>
+        <w:spacing w:before="100" w:beforeAutospacing="1" w:after="100" w:afterAutospacing="1" w:line="240" w:lineRule="auto"/>
+        <w:jc w:val="both"/>
+        <w:rPr>
+          <w:rFonts w:ascii="Segoe UI" w:eastAsia="Times New Roman" w:hAnsi="Segoe UI" w:cs="Segoe UI"/>
+          <w:color w:val="1D2125"/>
+          <w:kern w:val="0"/>
+          <w:sz w:val="24"/>
+          <w:szCs w:val="24"/>
+          <w:lang w:eastAsia="fr-FR"/>
+          <w14:ligatures w14:val="none"/>
+        </w:rPr>
+      </w:pPr>
+      <w:r>
+        <w:rPr>
+          <w:rFonts w:ascii="Segoe UI" w:eastAsia="Times New Roman" w:hAnsi="Segoe UI" w:cs="Segoe UI"/>
+          <w:color w:val="1D2125"/>
+          <w:kern w:val="0"/>
+          <w:sz w:val="24"/>
+          <w:szCs w:val="24"/>
+          <w:lang w:eastAsia="fr-FR"/>
+          <w14:ligatures w14:val="none"/>
+        </w:rPr>
+        <w:t xml:space="preserve">3. Implémentation des tests : Les tests ont été implémentés en utilisant des </w:t>
+      </w:r>
+      <w:proofErr w:type="spellStart"/>
+      <w:r>
+        <w:rPr>
+          <w:rFonts w:ascii="Segoe UI" w:eastAsia="Times New Roman" w:hAnsi="Segoe UI" w:cs="Segoe UI"/>
+          <w:color w:val="1D2125"/>
+          <w:kern w:val="0"/>
+          <w:sz w:val="24"/>
+          <w:szCs w:val="24"/>
+          <w:lang w:eastAsia="fr-FR"/>
+          <w14:ligatures w14:val="none"/>
+        </w:rPr>
+        <w:t>frameworks</w:t>
+      </w:r>
+      <w:proofErr w:type="spellEnd"/>
+      <w:r>
+        <w:rPr>
+          <w:rFonts w:ascii="Segoe UI" w:eastAsia="Times New Roman" w:hAnsi="Segoe UI" w:cs="Segoe UI"/>
+          <w:color w:val="1D2125"/>
+          <w:kern w:val="0"/>
+          <w:sz w:val="24"/>
+          <w:szCs w:val="24"/>
+          <w:lang w:eastAsia="fr-FR"/>
+          <w14:ligatures w14:val="none"/>
+        </w:rPr>
+        <w:t xml:space="preserve"> de test appropriés, tels que </w:t>
+      </w:r>
+      <w:proofErr w:type="spellStart"/>
+      <w:r>
+        <w:rPr>
+          <w:rFonts w:ascii="Segoe UI" w:eastAsia="Times New Roman" w:hAnsi="Segoe UI" w:cs="Segoe UI"/>
+          <w:color w:val="1D2125"/>
+          <w:kern w:val="0"/>
+          <w:sz w:val="24"/>
+          <w:szCs w:val="24"/>
+          <w:lang w:eastAsia="fr-FR"/>
+          <w14:ligatures w14:val="none"/>
+        </w:rPr>
+        <w:t>Jest</w:t>
+      </w:r>
+      <w:proofErr w:type="spellEnd"/>
+      <w:r>
+        <w:rPr>
+          <w:rFonts w:ascii="Segoe UI" w:eastAsia="Times New Roman" w:hAnsi="Segoe UI" w:cs="Segoe UI"/>
+          <w:color w:val="1D2125"/>
+          <w:kern w:val="0"/>
+          <w:sz w:val="24"/>
+          <w:szCs w:val="24"/>
+          <w:lang w:eastAsia="fr-FR"/>
+          <w14:ligatures w14:val="none"/>
+        </w:rPr>
+        <w:t xml:space="preserve"> et @testing-library/react pour les tests d'intégration de l'interface utilisateur, et Mocha et Chai pour les tests unitaires des services et des API.</w:t>
+      </w:r>
+    </w:p>
+    <w:p>
+      <w:pPr>
+        <w:shd w:val="clear" w:color="auto" w:fill="FFFFFF"/>
+        <w:spacing w:before="100" w:beforeAutospacing="1" w:after="100" w:afterAutospacing="1" w:line="240" w:lineRule="auto"/>
+        <w:jc w:val="both"/>
+        <w:rPr>
+          <w:rFonts w:ascii="Segoe UI" w:eastAsia="Times New Roman" w:hAnsi="Segoe UI" w:cs="Segoe UI"/>
+          <w:color w:val="1D2125"/>
+          <w:kern w:val="0"/>
+          <w:sz w:val="24"/>
+          <w:szCs w:val="24"/>
+          <w:lang w:eastAsia="fr-FR"/>
+          <w14:ligatures w14:val="none"/>
+        </w:rPr>
+      </w:pPr>
+      <w:r>
+        <w:rPr>
+          <w:rFonts w:ascii="Segoe UI" w:eastAsia="Times New Roman" w:hAnsi="Segoe UI" w:cs="Segoe UI"/>
+          <w:color w:val="1D2125"/>
+          <w:kern w:val="0"/>
+          <w:sz w:val="24"/>
+          <w:szCs w:val="24"/>
+          <w:lang w:eastAsia="fr-FR"/>
+          <w14:ligatures w14:val="none"/>
+        </w:rPr>
+        <w:lastRenderedPageBreak/>
+        <w:t>4. Exécution des tests : Les tests ont été exécutés de manière régulière tout au long du processus de développement, permettant de détecter les erreurs et les anomalies dès leur apparition et de les corriger rapidement.</w:t>
+      </w:r>
+    </w:p>
+    <w:p>
+      <w:pPr>
+        <w:shd w:val="clear" w:color="auto" w:fill="FFFFFF"/>
+        <w:spacing w:before="100" w:beforeAutospacing="1" w:after="100" w:afterAutospacing="1" w:line="240" w:lineRule="auto"/>
+        <w:jc w:val="both"/>
+        <w:rPr>
+          <w:rFonts w:ascii="Segoe UI" w:eastAsia="Times New Roman" w:hAnsi="Segoe UI" w:cs="Segoe UI"/>
+          <w:color w:val="1D2125"/>
+          <w:kern w:val="0"/>
+          <w:sz w:val="24"/>
+          <w:szCs w:val="24"/>
+          <w:lang w:eastAsia="fr-FR"/>
+          <w14:ligatures w14:val="none"/>
+        </w:rPr>
+      </w:pPr>
+      <w:r>
+        <w:rPr>
+          <w:rFonts w:ascii="Segoe UI" w:eastAsia="Times New Roman" w:hAnsi="Segoe UI" w:cs="Segoe UI"/>
+          <w:color w:val="1D2125"/>
+          <w:kern w:val="0"/>
+          <w:sz w:val="24"/>
+          <w:szCs w:val="24"/>
+          <w:lang w:eastAsia="fr-FR"/>
+          <w14:ligatures w14:val="none"/>
+        </w:rPr>
+        <w:t>5. Analyse des résultats : Les résultats des tests ont été analysés de manière critique pour identifier les zones à risque et les problèmes potentiels, et pour guider les efforts de correction et d'amélioration du code.</w:t>
+      </w:r>
+    </w:p>
+    <w:p>
+      <w:pPr>
+        <w:shd w:val="clear" w:color="auto" w:fill="FFFFFF"/>
+        <w:spacing w:before="100" w:beforeAutospacing="1" w:after="100" w:afterAutospacing="1" w:line="240" w:lineRule="auto"/>
+        <w:jc w:val="both"/>
+        <w:rPr>
+          <w:rFonts w:ascii="Segoe UI" w:eastAsia="Times New Roman" w:hAnsi="Segoe UI" w:cs="Segoe UI"/>
+          <w:color w:val="1D2125"/>
+          <w:kern w:val="0"/>
+          <w:sz w:val="28"/>
+          <w:szCs w:val="28"/>
+          <w:u w:val="single"/>
+          <w:lang w:eastAsia="fr-FR"/>
+          <w14:ligatures w14:val="none"/>
+        </w:rPr>
+      </w:pPr>
+      <w:r>
+        <w:rPr>
+          <w:rFonts w:ascii="Segoe UI" w:eastAsia="Times New Roman" w:hAnsi="Segoe UI" w:cs="Segoe UI"/>
+          <w:color w:val="1D2125"/>
+          <w:kern w:val="0"/>
+          <w:sz w:val="28"/>
+          <w:szCs w:val="28"/>
+          <w:u w:val="single"/>
+          <w:lang w:eastAsia="fr-FR"/>
+          <w14:ligatures w14:val="none"/>
+        </w:rPr>
+        <w:t>Exemple de Test Unitaire :</w:t>
+      </w:r>
+    </w:p>
+    <w:p>
+      <w:pPr>
+        <w:shd w:val="clear" w:color="auto" w:fill="FFFFFF"/>
+        <w:spacing w:before="100" w:beforeAutospacing="1" w:after="100" w:afterAutospacing="1" w:line="240" w:lineRule="auto"/>
+        <w:jc w:val="both"/>
+        <w:rPr>
+          <w:rFonts w:ascii="Segoe UI" w:eastAsia="Times New Roman" w:hAnsi="Segoe UI" w:cs="Segoe UI"/>
+          <w:color w:val="1D2125"/>
+          <w:kern w:val="0"/>
+          <w:sz w:val="24"/>
+          <w:szCs w:val="24"/>
+          <w:lang w:eastAsia="fr-FR"/>
+          <w14:ligatures w14:val="none"/>
+        </w:rPr>
+      </w:pPr>
+      <w:r>
+        <w:rPr>
+          <w:rFonts w:ascii="Segoe UI" w:eastAsia="Times New Roman" w:hAnsi="Segoe UI" w:cs="Segoe UI"/>
+          <w:noProof/>
+          <w:color w:val="1D2125"/>
+          <w:kern w:val="0"/>
+          <w:sz w:val="24"/>
+          <w:szCs w:val="24"/>
+          <w:lang w:eastAsia="fr-FR"/>
+          <w14:ligatures w14:val="none"/>
+        </w:rPr>
+        <w:drawing>
+          <wp:anchor distT="0" distB="0" distL="114300" distR="114300" simplePos="0" relativeHeight="251664384" behindDoc="0" locked="0" layoutInCell="1" allowOverlap="1" wp14:anchorId="739AC31F" wp14:editId="73A478C0">
+            <wp:simplePos x="0" y="0"/>
+            <wp:positionH relativeFrom="column">
+              <wp:posOffset>897172</wp:posOffset>
+            </wp:positionH>
+            <wp:positionV relativeFrom="paragraph">
+              <wp:posOffset>673735</wp:posOffset>
+            </wp:positionV>
+            <wp:extent cx="4187190" cy="6224905"/>
+            <wp:effectExtent l="0" t="0" r="3810" b="4445"/>
+            <wp:wrapTopAndBottom/>
+            <wp:docPr id="651125943" name="Image 1" descr="Une image contenant texte, capture d’écran&#10;&#10;Description générée automatiquement"/>
+            <wp:cNvGraphicFramePr>
+              <a:graphicFrameLocks xmlns:a="http://schemas.openxmlformats.org/drawingml/2006/main" noChangeAspect="1"/>
+            </wp:cNvGraphicFramePr>
+            <a:graphic xmlns:a="http://schemas.openxmlformats.org/drawingml/2006/main">
+              <a:graphicData uri="http://schemas.openxmlformats.org/drawingml/2006/picture">
+                <pic:pic xmlns:pic="http://schemas.openxmlformats.org/drawingml/2006/picture">
+                  <pic:nvPicPr>
+                    <pic:cNvPr id="651125943" name="Image 1" descr="Une image contenant texte, capture d’écran&#10;&#10;Description générée automatiquement"/>
+                    <pic:cNvPicPr/>
+                  </pic:nvPicPr>
+                  <pic:blipFill>
+                    <a:blip r:embed="rId5">
+                      <a:extLst>
+                        <a:ext uri="{28A0092B-C50C-407E-A947-70E740481C1C}">
+                          <a14:useLocalDpi xmlns:a14="http://schemas.microsoft.com/office/drawing/2010/main" val="0"/>
+                        </a:ext>
+                      </a:extLst>
+                    </a:blip>
+                    <a:stretch>
+                      <a:fillRect/>
+                    </a:stretch>
+                  </pic:blipFill>
+                  <pic:spPr>
+                    <a:xfrm>
+                      <a:off x="0" y="0"/>
+                      <a:ext cx="4187190" cy="6224905"/>
+                    </a:xfrm>
+                    <a:prstGeom prst="rect">
+                      <a:avLst/>
+                    </a:prstGeom>
+                  </pic:spPr>
+                </pic:pic>
+              </a:graphicData>
+            </a:graphic>
+            <wp14:sizeRelH relativeFrom="margin">
+              <wp14:pctWidth>0</wp14:pctWidth>
+            </wp14:sizeRelH>
+            <wp14:sizeRelV relativeFrom="margin">
+              <wp14:pctHeight>0</wp14:pctHeight>
+            </wp14:sizeRelV>
+          </wp:anchor>
+        </w:drawing>
+      </w:r>
+      <w:r>
+        <w:rPr>
+          <w:rFonts w:ascii="Segoe UI" w:eastAsia="Times New Roman" w:hAnsi="Segoe UI" w:cs="Segoe UI"/>
+          <w:color w:val="1D2125"/>
+          <w:kern w:val="0"/>
+          <w:sz w:val="24"/>
+          <w:szCs w:val="24"/>
+          <w:lang w:eastAsia="fr-FR"/>
+          <w14:ligatures w14:val="none"/>
+        </w:rPr>
+        <w:t xml:space="preserve">Voici un exemple de test unitaire que j'ai développé pour évaluer le bon fonctionnement </w:t>
+      </w:r>
+      <w:r>
+        <w:rPr>
+          <w:rFonts w:ascii="Segoe UI" w:eastAsia="Times New Roman" w:hAnsi="Segoe UI" w:cs="Segoe UI"/>
+          <w:color w:val="1D2125"/>
+          <w:kern w:val="0"/>
+          <w:sz w:val="24"/>
+          <w:szCs w:val="24"/>
+          <w:lang w:eastAsia="fr-FR"/>
+          <w14:ligatures w14:val="none"/>
+        </w:rPr>
+        <w:t xml:space="preserve">des opérations CRUD sur les </w:t>
+      </w:r>
+      <w:r>
+        <w:rPr>
+          <w:rFonts w:ascii="Segoe UI" w:eastAsia="Times New Roman" w:hAnsi="Segoe UI" w:cs="Segoe UI"/>
+          <w:color w:val="1D2125"/>
+          <w:kern w:val="0"/>
+          <w:sz w:val="24"/>
+          <w:szCs w:val="24"/>
+          <w:lang w:eastAsia="fr-FR"/>
+          <w14:ligatures w14:val="none"/>
+        </w:rPr>
+        <w:t>entités «</w:t>
+      </w:r>
+      <w:r>
+        <w:rPr>
+          <w:rFonts w:ascii="Segoe UI" w:eastAsia="Times New Roman" w:hAnsi="Segoe UI" w:cs="Segoe UI"/>
+          <w:color w:val="1D2125"/>
+          <w:kern w:val="0"/>
+          <w:sz w:val="24"/>
+          <w:szCs w:val="24"/>
+          <w:lang w:eastAsia="fr-FR"/>
+          <w14:ligatures w14:val="none"/>
+        </w:rPr>
+        <w:t> rôles » de l’API REST :</w:t>
+      </w:r>
+    </w:p>
+    <w:p>
+      <w:pPr>
+        <w:shd w:val="clear" w:color="auto" w:fill="FFFFFF"/>
+        <w:spacing w:before="100" w:beforeAutospacing="1" w:after="100" w:afterAutospacing="1" w:line="240" w:lineRule="auto"/>
+        <w:jc w:val="both"/>
+        <w:rPr>
+          <w:rFonts w:ascii="Segoe UI" w:eastAsia="Times New Roman" w:hAnsi="Segoe UI" w:cs="Segoe UI"/>
+          <w:color w:val="1D2125"/>
+          <w:kern w:val="0"/>
+          <w:sz w:val="28"/>
+          <w:szCs w:val="28"/>
+          <w:lang w:eastAsia="fr-FR"/>
+          <w14:ligatures w14:val="none"/>
+        </w:rPr>
+      </w:pPr>
+      <w:r>
+        <w:rPr>
+          <w:rFonts w:ascii="Segoe UI" w:eastAsia="Times New Roman" w:hAnsi="Segoe UI" w:cs="Segoe UI"/>
+          <w:color w:val="1D2125"/>
+          <w:kern w:val="0"/>
+          <w:sz w:val="28"/>
+          <w:szCs w:val="28"/>
+          <w:lang w:eastAsia="fr-FR"/>
+          <w14:ligatures w14:val="none"/>
+        </w:rPr>
+        <w:lastRenderedPageBreak/>
+        <w:t>Exemple de Test d'Intégration :</w:t>
+      </w:r>
+    </w:p>
+    <w:p>
+      <w:pPr>
+        <w:shd w:val="clear" w:color="auto" w:fill="FFFFFF"/>
+        <w:spacing w:before="100" w:beforeAutospacing="1" w:after="100" w:afterAutospacing="1" w:line="240" w:lineRule="auto"/>
+        <w:jc w:val="both"/>
+        <w:rPr>
+          <w:rFonts w:ascii="Segoe UI" w:eastAsia="Times New Roman" w:hAnsi="Segoe UI" w:cs="Segoe UI"/>
+          <w:color w:val="1D2125"/>
+          <w:kern w:val="0"/>
+          <w:sz w:val="24"/>
+          <w:szCs w:val="24"/>
+          <w:u w:val="single"/>
+          <w:lang w:eastAsia="fr-FR"/>
+          <w14:ligatures w14:val="none"/>
+        </w:rPr>
+      </w:pPr>
+      <w:r>
+        <w:rPr>
+          <w:rFonts w:ascii="Segoe UI" w:eastAsia="Times New Roman" w:hAnsi="Segoe UI" w:cs="Segoe UI"/>
+          <w:noProof/>
+          <w:color w:val="1D2125"/>
+          <w:kern w:val="0"/>
+          <w:sz w:val="24"/>
+          <w:szCs w:val="24"/>
+          <w:lang w:eastAsia="fr-FR"/>
+          <w14:ligatures w14:val="none"/>
+        </w:rPr>
+        <w:drawing>
+          <wp:anchor distT="0" distB="0" distL="114300" distR="114300" simplePos="0" relativeHeight="251662336" behindDoc="0" locked="0" layoutInCell="1" allowOverlap="1" wp14:anchorId="5C54E854" wp14:editId="492AAD39">
+            <wp:simplePos x="0" y="0"/>
+            <wp:positionH relativeFrom="column">
+              <wp:posOffset>372110</wp:posOffset>
+            </wp:positionH>
+            <wp:positionV relativeFrom="paragraph">
+              <wp:posOffset>581660</wp:posOffset>
+            </wp:positionV>
+            <wp:extent cx="4866005" cy="5685155"/>
+            <wp:effectExtent l="0" t="0" r="0" b="0"/>
+            <wp:wrapTopAndBottom/>
+            <wp:docPr id="600175153" name="Image 1" descr="Une image contenant texte, capture d’écran&#10;&#10;Description générée automatiquement"/>
+            <wp:cNvGraphicFramePr>
+              <a:graphicFrameLocks xmlns:a="http://schemas.openxmlformats.org/drawingml/2006/main" noChangeAspect="1"/>
+            </wp:cNvGraphicFramePr>
+            <a:graphic xmlns:a="http://schemas.openxmlformats.org/drawingml/2006/main">
+              <a:graphicData uri="http://schemas.openxmlformats.org/drawingml/2006/picture">
+                <pic:pic xmlns:pic="http://schemas.openxmlformats.org/drawingml/2006/picture">
+                  <pic:nvPicPr>
+                    <pic:cNvPr id="600175153" name="Image 1" descr="Une image contenant texte, capture d’écran&#10;&#10;Description générée automatiquement"/>
+                    <pic:cNvPicPr/>
+                  </pic:nvPicPr>
+                  <pic:blipFill>
+                    <a:blip r:embed="rId6">
+                      <a:extLst>
+                        <a:ext uri="{28A0092B-C50C-407E-A947-70E740481C1C}">
+                          <a14:useLocalDpi xmlns:a14="http://schemas.microsoft.com/office/drawing/2010/main" val="0"/>
+                        </a:ext>
+                      </a:extLst>
+                    </a:blip>
+                    <a:stretch>
+                      <a:fillRect/>
+                    </a:stretch>
+                  </pic:blipFill>
+                  <pic:spPr>
+                    <a:xfrm>
+                      <a:off x="0" y="0"/>
+                      <a:ext cx="4866005" cy="5685155"/>
+                    </a:xfrm>
+                    <a:prstGeom prst="rect">
+                      <a:avLst/>
+                    </a:prstGeom>
+                  </pic:spPr>
+                </pic:pic>
+              </a:graphicData>
+            </a:graphic>
+            <wp14:sizeRelH relativeFrom="margin">
+              <wp14:pctWidth>0</wp14:pctWidth>
+            </wp14:sizeRelH>
+            <wp14:sizeRelV relativeFrom="margin">
+              <wp14:pctHeight>0</wp14:pctHeight>
+            </wp14:sizeRelV>
+          </wp:anchor>
+        </w:drawing>
+      </w:r>
+      <w:r>
+        <w:rPr>
+          <w:rFonts w:ascii="Segoe UI" w:eastAsia="Times New Roman" w:hAnsi="Segoe UI" w:cs="Segoe UI"/>
+          <w:color w:val="1D2125"/>
+          <w:kern w:val="0"/>
+          <w:sz w:val="24"/>
+          <w:szCs w:val="24"/>
+          <w:lang w:eastAsia="fr-FR"/>
+          <w14:ligatures w14:val="none"/>
+        </w:rPr>
+        <w:t xml:space="preserve">Voici un exemple de test d'intégration que j'ai développé pour évaluer le bon rendu d'une page de </w:t>
+      </w:r>
+      <w:r>
+        <w:rPr>
+          <w:rFonts w:ascii="Segoe UI" w:eastAsia="Times New Roman" w:hAnsi="Segoe UI" w:cs="Segoe UI"/>
+          <w:color w:val="1D2125"/>
+          <w:kern w:val="0"/>
+          <w:sz w:val="24"/>
+          <w:szCs w:val="24"/>
+          <w:lang w:eastAsia="fr-FR"/>
+          <w14:ligatures w14:val="none"/>
+        </w:rPr>
+        <w:t xml:space="preserve">création de zone dans l’application </w:t>
+      </w:r>
+      <w:proofErr w:type="spellStart"/>
+      <w:r>
+        <w:rPr>
+          <w:rFonts w:ascii="Segoe UI" w:eastAsia="Times New Roman" w:hAnsi="Segoe UI" w:cs="Segoe UI"/>
+          <w:color w:val="1D2125"/>
+          <w:kern w:val="0"/>
+          <w:sz w:val="24"/>
+          <w:szCs w:val="24"/>
+          <w:lang w:eastAsia="fr-FR"/>
+          <w14:ligatures w14:val="none"/>
+        </w:rPr>
+        <w:t>React</w:t>
+      </w:r>
+      <w:proofErr w:type="spellEnd"/>
+      <w:r>
+        <w:rPr>
+          <w:rFonts w:ascii="Segoe UI" w:eastAsia="Times New Roman" w:hAnsi="Segoe UI" w:cs="Segoe UI"/>
+          <w:color w:val="1D2125"/>
+          <w:kern w:val="0"/>
+          <w:sz w:val="24"/>
+          <w:szCs w:val="24"/>
+          <w:lang w:eastAsia="fr-FR"/>
+          <w14:ligatures w14:val="none"/>
+        </w:rPr>
+        <w:t> :</w:t>
+      </w:r>
+    </w:p>
+    <w:p>
+      <w:pPr>
+        <w:shd w:val="clear" w:color="auto" w:fill="FFFFFF"/>
+        <w:spacing w:before="100" w:beforeAutospacing="1" w:after="100" w:afterAutospacing="1" w:line="240" w:lineRule="auto"/>
+        <w:jc w:val="both"/>
+        <w:rPr>
+          <w:rFonts w:ascii="Segoe UI" w:eastAsia="Times New Roman" w:hAnsi="Segoe UI" w:cs="Segoe UI"/>
+          <w:color w:val="1D2125"/>
+          <w:kern w:val="0"/>
+          <w:sz w:val="24"/>
+          <w:szCs w:val="24"/>
+          <w:lang w:eastAsia="fr-FR"/>
+          <w14:ligatures w14:val="none"/>
+        </w:rPr>
+      </w:pPr>
+    </w:p>
+    <w:p>
+      <w:pPr>
+        <w:shd w:val="clear" w:color="auto" w:fill="FFFFFF"/>
+        <w:spacing w:before="100" w:beforeAutospacing="1" w:after="100" w:afterAutospacing="1" w:line="240" w:lineRule="auto"/>
+        <w:jc w:val="both"/>
+        <w:rPr>
+          <w:rFonts w:ascii="Segoe UI" w:eastAsia="Times New Roman" w:hAnsi="Segoe UI" w:cs="Segoe UI"/>
+          <w:color w:val="1D2125"/>
+          <w:kern w:val="0"/>
+          <w:sz w:val="24"/>
+          <w:szCs w:val="24"/>
+          <w:lang w:eastAsia="fr-FR"/>
+          <w14:ligatures w14:val="none"/>
+        </w:rPr>
+      </w:pPr>
+      <w:r>
+        <w:rPr>
+          <w:rFonts w:ascii="Segoe UI" w:eastAsia="Times New Roman" w:hAnsi="Segoe UI" w:cs="Segoe UI"/>
+          <w:color w:val="1D2125"/>
+          <w:kern w:val="0"/>
+          <w:sz w:val="24"/>
+          <w:szCs w:val="24"/>
+          <w:lang w:eastAsia="fr-FR"/>
+          <w14:ligatures w14:val="none"/>
+        </w:rPr>
+        <w:t>La réalisation des tests d'intégration et unitaires a été un élément essentiel du processus de développement de l'application, contribuant à assurer sa qualité, sa fiabilité et sa stabilité. En suivant une approche méthodique et en utilisant des outils appropriés, j'ai pu valider efficacement les différentes fonctionnalités de l'application, garantissant ainsi une expérience utilisateur optimale.</w:t>
+      </w:r>
+    </w:p>
+    <w:p>
+      <w:pPr>
+        <w:shd w:val="clear" w:color="auto" w:fill="FFFFFF"/>
+        <w:spacing w:before="100" w:beforeAutospacing="1" w:after="100" w:afterAutospacing="1" w:line="240" w:lineRule="auto"/>
+        <w:jc w:val="both"/>
+        <w:rPr>
+          <w:rFonts w:ascii="Segoe UI" w:eastAsia="Times New Roman" w:hAnsi="Segoe UI" w:cs="Segoe UI"/>
+          <w:b/>
+          <w:bCs/>
+          <w:color w:val="1D2125"/>
+          <w:kern w:val="0"/>
+          <w:sz w:val="24"/>
+          <w:szCs w:val="24"/>
+          <w:lang w:eastAsia="fr-FR"/>
+          <w14:ligatures w14:val="none"/>
+        </w:rPr>
+      </w:pPr>
+    </w:p>
+    <w:p>
+      <w:pPr>
+        <w:shd w:val="clear" w:color="auto" w:fill="FFFFFF"/>
+        <w:spacing w:before="100" w:beforeAutospacing="1" w:after="100" w:afterAutospacing="1" w:line="240" w:lineRule="auto"/>
+        <w:jc w:val="both"/>
+        <w:rPr>
+          <w:rFonts w:ascii="Segoe UI" w:eastAsia="Times New Roman" w:hAnsi="Segoe UI" w:cs="Segoe UI"/>
+          <w:b/>
+          <w:bCs/>
+          <w:color w:val="1D2125"/>
+          <w:kern w:val="0"/>
+          <w:sz w:val="24"/>
+          <w:szCs w:val="24"/>
+          <w:lang w:eastAsia="fr-FR"/>
+          <w14:ligatures w14:val="none"/>
+        </w:rPr>
+      </w:pPr>
+    </w:p>
+    <w:p>
+      <w:pPr>
+        <w:shd w:val="clear" w:color="auto" w:fill="FFFFFF"/>
+        <w:spacing w:before="100" w:beforeAutospacing="1" w:after="100" w:afterAutospacing="1" w:line="240" w:lineRule="auto"/>
+        <w:jc w:val="both"/>
+        <w:rPr>
+          <w:rFonts w:ascii="Segoe UI" w:eastAsia="Times New Roman" w:hAnsi="Segoe UI" w:cs="Segoe UI"/>
+          <w:b/>
+          <w:bCs/>
+          <w:color w:val="1D2125"/>
+          <w:kern w:val="0"/>
+          <w:sz w:val="24"/>
+          <w:szCs w:val="24"/>
+          <w:lang w:eastAsia="fr-FR"/>
+          <w14:ligatures w14:val="none"/>
+        </w:rPr>
+      </w:pPr>
+      <w:r>
+        <w:rPr>
+          <w:rFonts w:ascii="Segoe UI" w:eastAsia="Times New Roman" w:hAnsi="Segoe UI" w:cs="Segoe UI"/>
+          <w:b/>
+          <w:bCs/>
+          <w:color w:val="1D2125"/>
+          <w:kern w:val="0"/>
+          <w:sz w:val="24"/>
+          <w:szCs w:val="24"/>
+          <w:lang w:eastAsia="fr-FR"/>
+          <w14:ligatures w14:val="none"/>
+        </w:rPr>
+        <w:lastRenderedPageBreak/>
+        <w:t>Réalisation du CI/CD</w:t>
+      </w:r>
+    </w:p>
+    <w:p>
+      <w:pPr>
+        <w:shd w:val="clear" w:color="auto" w:fill="FFFFFF"/>
+        <w:spacing w:before="100" w:beforeAutospacing="1" w:after="100" w:afterAutospacing="1" w:line="240" w:lineRule="auto"/>
+        <w:jc w:val="both"/>
+        <w:rPr>
+          <w:rFonts w:ascii="Segoe UI" w:eastAsia="Times New Roman" w:hAnsi="Segoe UI" w:cs="Segoe UI"/>
+          <w:color w:val="1D2125"/>
+          <w:kern w:val="0"/>
+          <w:sz w:val="24"/>
+          <w:szCs w:val="24"/>
+          <w:lang w:eastAsia="fr-FR"/>
+          <w14:ligatures w14:val="none"/>
+        </w:rPr>
+      </w:pPr>
+      <w:r>
+        <w:rPr>
+          <w:rFonts w:ascii="Segoe UI" w:eastAsia="Times New Roman" w:hAnsi="Segoe UI" w:cs="Segoe UI"/>
+          <w:color w:val="1D2125"/>
+          <w:kern w:val="0"/>
+          <w:sz w:val="24"/>
+          <w:szCs w:val="24"/>
+          <w:lang w:eastAsia="fr-FR"/>
+          <w14:ligatures w14:val="none"/>
+        </w:rPr>
+        <w:t>J</w:t>
+      </w:r>
+      <w:r>
+        <w:rPr>
+          <w:rFonts w:ascii="Segoe UI" w:eastAsia="Times New Roman" w:hAnsi="Segoe UI" w:cs="Segoe UI"/>
+          <w:color w:val="1D2125"/>
+          <w:kern w:val="0"/>
+          <w:sz w:val="24"/>
+          <w:szCs w:val="24"/>
+          <w:lang w:eastAsia="fr-FR"/>
+          <w14:ligatures w14:val="none"/>
+        </w:rPr>
+        <w:t xml:space="preserve">'ai </w:t>
+      </w:r>
+      <w:r>
+        <w:rPr>
+          <w:rFonts w:ascii="Segoe UI" w:eastAsia="Times New Roman" w:hAnsi="Segoe UI" w:cs="Segoe UI"/>
+          <w:color w:val="1D2125"/>
+          <w:kern w:val="0"/>
+          <w:sz w:val="24"/>
+          <w:szCs w:val="24"/>
+          <w:lang w:eastAsia="fr-FR"/>
+          <w14:ligatures w14:val="none"/>
+        </w:rPr>
+        <w:t xml:space="preserve">également </w:t>
+      </w:r>
+      <w:r>
+        <w:rPr>
+          <w:rFonts w:ascii="Segoe UI" w:eastAsia="Times New Roman" w:hAnsi="Segoe UI" w:cs="Segoe UI"/>
+          <w:color w:val="1D2125"/>
+          <w:kern w:val="0"/>
+          <w:sz w:val="24"/>
+          <w:szCs w:val="24"/>
+          <w:lang w:eastAsia="fr-FR"/>
+          <w14:ligatures w14:val="none"/>
+        </w:rPr>
+        <w:t>mis en place un processus de CI/CD (</w:t>
+      </w:r>
+      <w:proofErr w:type="spellStart"/>
+      <w:r>
+        <w:rPr>
+          <w:rFonts w:ascii="Segoe UI" w:eastAsia="Times New Roman" w:hAnsi="Segoe UI" w:cs="Segoe UI"/>
+          <w:color w:val="1D2125"/>
+          <w:kern w:val="0"/>
+          <w:sz w:val="24"/>
+          <w:szCs w:val="24"/>
+          <w:lang w:eastAsia="fr-FR"/>
+          <w14:ligatures w14:val="none"/>
+        </w:rPr>
+        <w:t>Continuous</w:t>
+      </w:r>
+      <w:proofErr w:type="spellEnd"/>
+      <w:r>
+        <w:rPr>
+          <w:rFonts w:ascii="Segoe UI" w:eastAsia="Times New Roman" w:hAnsi="Segoe UI" w:cs="Segoe UI"/>
+          <w:color w:val="1D2125"/>
+          <w:kern w:val="0"/>
+          <w:sz w:val="24"/>
+          <w:szCs w:val="24"/>
+          <w:lang w:eastAsia="fr-FR"/>
+          <w14:ligatures w14:val="none"/>
+        </w:rPr>
+        <w:t xml:space="preserve"> </w:t>
+      </w:r>
+      <w:proofErr w:type="spellStart"/>
+      <w:r>
+        <w:rPr>
+          <w:rFonts w:ascii="Segoe UI" w:eastAsia="Times New Roman" w:hAnsi="Segoe UI" w:cs="Segoe UI"/>
+          <w:color w:val="1D2125"/>
+          <w:kern w:val="0"/>
+          <w:sz w:val="24"/>
+          <w:szCs w:val="24"/>
+          <w:lang w:eastAsia="fr-FR"/>
+          <w14:ligatures w14:val="none"/>
+        </w:rPr>
+        <w:t>Integration</w:t>
+      </w:r>
+      <w:proofErr w:type="spellEnd"/>
+      <w:r>
+        <w:rPr>
+          <w:rFonts w:ascii="Segoe UI" w:eastAsia="Times New Roman" w:hAnsi="Segoe UI" w:cs="Segoe UI"/>
+          <w:color w:val="1D2125"/>
+          <w:kern w:val="0"/>
+          <w:sz w:val="24"/>
+          <w:szCs w:val="24"/>
+          <w:lang w:eastAsia="fr-FR"/>
+          <w14:ligatures w14:val="none"/>
+        </w:rPr>
+        <w:t>/</w:t>
+      </w:r>
+      <w:proofErr w:type="spellStart"/>
+      <w:r>
+        <w:rPr>
+          <w:rFonts w:ascii="Segoe UI" w:eastAsia="Times New Roman" w:hAnsi="Segoe UI" w:cs="Segoe UI"/>
+          <w:color w:val="1D2125"/>
+          <w:kern w:val="0"/>
+          <w:sz w:val="24"/>
+          <w:szCs w:val="24"/>
+          <w:lang w:eastAsia="fr-FR"/>
+          <w14:ligatures w14:val="none"/>
+        </w:rPr>
+        <w:t>Continuous</w:t>
+      </w:r>
+      <w:proofErr w:type="spellEnd"/>
+      <w:r>
+        <w:rPr>
+          <w:rFonts w:ascii="Segoe UI" w:eastAsia="Times New Roman" w:hAnsi="Segoe UI" w:cs="Segoe UI"/>
+          <w:color w:val="1D2125"/>
+          <w:kern w:val="0"/>
+          <w:sz w:val="24"/>
+          <w:szCs w:val="24"/>
+          <w:lang w:eastAsia="fr-FR"/>
+          <w14:ligatures w14:val="none"/>
+        </w:rPr>
+        <w:t xml:space="preserve"> </w:t>
+      </w:r>
+      <w:proofErr w:type="spellStart"/>
+      <w:r>
+        <w:rPr>
+          <w:rFonts w:ascii="Segoe UI" w:eastAsia="Times New Roman" w:hAnsi="Segoe UI" w:cs="Segoe UI"/>
+          <w:color w:val="1D2125"/>
+          <w:kern w:val="0"/>
+          <w:sz w:val="24"/>
+          <w:szCs w:val="24"/>
+          <w:lang w:eastAsia="fr-FR"/>
+          <w14:ligatures w14:val="none"/>
+        </w:rPr>
+        <w:t>Deployment</w:t>
+      </w:r>
+      <w:proofErr w:type="spellEnd"/>
+      <w:r>
+        <w:rPr>
+          <w:rFonts w:ascii="Segoe UI" w:eastAsia="Times New Roman" w:hAnsi="Segoe UI" w:cs="Segoe UI"/>
+          <w:color w:val="1D2125"/>
+          <w:kern w:val="0"/>
+          <w:sz w:val="24"/>
+          <w:szCs w:val="24"/>
+          <w:lang w:eastAsia="fr-FR"/>
+          <w14:ligatures w14:val="none"/>
+        </w:rPr>
+        <w:t>) pour assurer un déploiement efficace et automatisé de l'application développée. Cette démarche a été cruciale pour garantir une gestion efficace du cycle de vie du logiciel, en automatisant les phases de construction, de test et de déploiement de l'application.</w:t>
+      </w:r>
+    </w:p>
+    <w:p>
+      <w:pPr>
+        <w:shd w:val="clear" w:color="auto" w:fill="FFFFFF"/>
+        <w:spacing w:before="100" w:beforeAutospacing="1" w:after="100" w:afterAutospacing="1" w:line="240" w:lineRule="auto"/>
+        <w:jc w:val="both"/>
+        <w:rPr>
+          <w:rFonts w:ascii="Segoe UI" w:eastAsia="Times New Roman" w:hAnsi="Segoe UI" w:cs="Segoe UI"/>
+          <w:color w:val="1D2125"/>
+          <w:kern w:val="0"/>
+          <w:sz w:val="24"/>
+          <w:szCs w:val="24"/>
+          <w:lang w:eastAsia="fr-FR"/>
+          <w14:ligatures w14:val="none"/>
+        </w:rPr>
+      </w:pPr>
+      <w:r>
+        <w:rPr>
+          <w:rFonts w:ascii="Segoe UI" w:eastAsia="Times New Roman" w:hAnsi="Segoe UI" w:cs="Segoe UI"/>
+          <w:color w:val="1D2125"/>
+          <w:kern w:val="0"/>
+          <w:sz w:val="24"/>
+          <w:szCs w:val="24"/>
+          <w:lang w:eastAsia="fr-FR"/>
+          <w14:ligatures w14:val="none"/>
+        </w:rPr>
+        <w:t>La réalisation du CI/CD s'est déroulée en plusieurs étapes, comme décrit ci-dessous :</w:t>
+      </w:r>
+    </w:p>
+    <w:p>
+      <w:pPr>
+        <w:shd w:val="clear" w:color="auto" w:fill="FFFFFF"/>
+        <w:spacing w:before="100" w:beforeAutospacing="1" w:after="100" w:afterAutospacing="1" w:line="240" w:lineRule="auto"/>
+        <w:jc w:val="both"/>
+        <w:rPr>
+          <w:rFonts w:ascii="Segoe UI" w:eastAsia="Times New Roman" w:hAnsi="Segoe UI" w:cs="Segoe UI"/>
+          <w:color w:val="1D2125"/>
+          <w:kern w:val="0"/>
+          <w:sz w:val="24"/>
+          <w:szCs w:val="24"/>
+          <w:lang w:eastAsia="fr-FR"/>
+          <w14:ligatures w14:val="none"/>
+        </w:rPr>
+      </w:pPr>
+      <w:r>
+        <w:rPr>
+          <w:rFonts w:ascii="Segoe UI" w:eastAsia="Times New Roman" w:hAnsi="Segoe UI" w:cs="Segoe UI"/>
+          <w:color w:val="1D2125"/>
+          <w:kern w:val="0"/>
+          <w:sz w:val="24"/>
+          <w:szCs w:val="24"/>
+          <w:lang w:eastAsia="fr-FR"/>
+          <w14:ligatures w14:val="none"/>
+        </w:rPr>
+        <w:t xml:space="preserve">1. Création des </w:t>
+      </w:r>
+      <w:proofErr w:type="spellStart"/>
+      <w:r>
+        <w:rPr>
+          <w:rFonts w:ascii="Segoe UI" w:eastAsia="Times New Roman" w:hAnsi="Segoe UI" w:cs="Segoe UI"/>
+          <w:color w:val="1D2125"/>
+          <w:kern w:val="0"/>
+          <w:sz w:val="24"/>
+          <w:szCs w:val="24"/>
+          <w:lang w:eastAsia="fr-FR"/>
+          <w14:ligatures w14:val="none"/>
+        </w:rPr>
+        <w:t>Dockerfiles</w:t>
+      </w:r>
+      <w:proofErr w:type="spellEnd"/>
+      <w:r>
+        <w:rPr>
+          <w:rFonts w:ascii="Segoe UI" w:eastAsia="Times New Roman" w:hAnsi="Segoe UI" w:cs="Segoe UI"/>
+          <w:color w:val="1D2125"/>
+          <w:kern w:val="0"/>
+          <w:sz w:val="24"/>
+          <w:szCs w:val="24"/>
+          <w:lang w:eastAsia="fr-FR"/>
+          <w14:ligatures w14:val="none"/>
+        </w:rPr>
+        <w:t xml:space="preserve"> : Dans un premier temps, j'ai créé des </w:t>
+      </w:r>
+      <w:proofErr w:type="spellStart"/>
+      <w:r>
+        <w:rPr>
+          <w:rFonts w:ascii="Segoe UI" w:eastAsia="Times New Roman" w:hAnsi="Segoe UI" w:cs="Segoe UI"/>
+          <w:color w:val="1D2125"/>
+          <w:kern w:val="0"/>
+          <w:sz w:val="24"/>
+          <w:szCs w:val="24"/>
+          <w:lang w:eastAsia="fr-FR"/>
+          <w14:ligatures w14:val="none"/>
+        </w:rPr>
+        <w:t>Dockerfiles</w:t>
+      </w:r>
+      <w:proofErr w:type="spellEnd"/>
+      <w:r>
+        <w:rPr>
+          <w:rFonts w:ascii="Segoe UI" w:eastAsia="Times New Roman" w:hAnsi="Segoe UI" w:cs="Segoe UI"/>
+          <w:color w:val="1D2125"/>
+          <w:kern w:val="0"/>
+          <w:sz w:val="24"/>
+          <w:szCs w:val="24"/>
+          <w:lang w:eastAsia="fr-FR"/>
+          <w14:ligatures w14:val="none"/>
+        </w:rPr>
+        <w:t xml:space="preserve"> pour chaque composant de l'application, notamment l'API, l'application web et la documentation associée. Cette étape a permis de containeriser les différents services de l'application, facilitant ainsi leur déploiement et leur gestion.</w:t>
+      </w:r>
+    </w:p>
+    <w:p>
+      <w:pPr>
+        <w:shd w:val="clear" w:color="auto" w:fill="FFFFFF"/>
+        <w:spacing w:before="100" w:beforeAutospacing="1" w:after="100" w:afterAutospacing="1" w:line="240" w:lineRule="auto"/>
+        <w:jc w:val="both"/>
+        <w:rPr>
+          <w:rFonts w:ascii="Segoe UI" w:eastAsia="Times New Roman" w:hAnsi="Segoe UI" w:cs="Segoe UI"/>
+          <w:color w:val="1D2125"/>
+          <w:kern w:val="0"/>
+          <w:sz w:val="24"/>
+          <w:szCs w:val="24"/>
+          <w:lang w:eastAsia="fr-FR"/>
+          <w14:ligatures w14:val="none"/>
+        </w:rPr>
+      </w:pPr>
+      <w:r>
+        <w:rPr>
+          <w:rFonts w:ascii="Segoe UI" w:eastAsia="Times New Roman" w:hAnsi="Segoe UI" w:cs="Segoe UI"/>
+          <w:color w:val="1D2125"/>
+          <w:kern w:val="0"/>
+          <w:sz w:val="24"/>
+          <w:szCs w:val="24"/>
+          <w:lang w:eastAsia="fr-FR"/>
+          <w14:ligatures w14:val="none"/>
+        </w:rPr>
+        <w:t>2</w:t>
+      </w:r>
+      <w:r>
+        <w:rPr>
+          <w:rFonts w:ascii="Segoe UI" w:eastAsia="Times New Roman" w:hAnsi="Segoe UI" w:cs="Segoe UI"/>
+          <w:color w:val="1D2125"/>
+          <w:kern w:val="0"/>
+          <w:sz w:val="24"/>
+          <w:szCs w:val="24"/>
+          <w:lang w:eastAsia="fr-FR"/>
+          <w14:ligatures w14:val="none"/>
+        </w:rPr>
+        <w:t xml:space="preserve">. Docker Compose : Un fichier Docker Compose </w:t>
+      </w:r>
+      <w:proofErr w:type="spellStart"/>
+      <w:r>
+        <w:rPr>
+          <w:rFonts w:ascii="Segoe UI" w:eastAsia="Times New Roman" w:hAnsi="Segoe UI" w:cs="Segoe UI"/>
+          <w:color w:val="1D2125"/>
+          <w:kern w:val="0"/>
+          <w:sz w:val="24"/>
+          <w:szCs w:val="24"/>
+          <w:lang w:eastAsia="fr-FR"/>
+          <w14:ligatures w14:val="none"/>
+        </w:rPr>
+        <w:t>à</w:t>
+      </w:r>
+      <w:proofErr w:type="spellEnd"/>
+      <w:r>
+        <w:rPr>
+          <w:rFonts w:ascii="Segoe UI" w:eastAsia="Times New Roman" w:hAnsi="Segoe UI" w:cs="Segoe UI"/>
+          <w:color w:val="1D2125"/>
+          <w:kern w:val="0"/>
+          <w:sz w:val="24"/>
+          <w:szCs w:val="24"/>
+          <w:lang w:eastAsia="fr-FR"/>
+          <w14:ligatures w14:val="none"/>
+        </w:rPr>
+        <w:t xml:space="preserve"> été fait pour orchestrer les différents conteneurs de l’application. Ce fichier a permis de définir les services nécessaires et leurs dépendances, facilitant ainsi le déploiement et la gestion de l’ensemble de l’application. </w:t>
+      </w:r>
+    </w:p>
+    <w:p>
+      <w:pPr>
+        <w:shd w:val="clear" w:color="auto" w:fill="FFFFFF"/>
+        <w:spacing w:before="100" w:beforeAutospacing="1" w:after="100" w:afterAutospacing="1" w:line="240" w:lineRule="auto"/>
+        <w:jc w:val="both"/>
+        <w:rPr>
+          <w:rFonts w:ascii="Segoe UI" w:eastAsia="Times New Roman" w:hAnsi="Segoe UI" w:cs="Segoe UI"/>
+          <w:color w:val="1D2125"/>
+          <w:kern w:val="0"/>
+          <w:sz w:val="24"/>
+          <w:szCs w:val="24"/>
+          <w:lang w:eastAsia="fr-FR"/>
+          <w14:ligatures w14:val="none"/>
+        </w:rPr>
+      </w:pPr>
+      <w:r>
+        <w:rPr>
+          <w:rFonts w:ascii="Segoe UI" w:eastAsia="Times New Roman" w:hAnsi="Segoe UI" w:cs="Segoe UI"/>
+          <w:color w:val="1D2125"/>
+          <w:kern w:val="0"/>
+          <w:sz w:val="24"/>
+          <w:szCs w:val="24"/>
+          <w:lang w:eastAsia="fr-FR"/>
+          <w14:ligatures w14:val="none"/>
+        </w:rPr>
+        <w:t>3</w:t>
+      </w:r>
+      <w:r>
+        <w:rPr>
+          <w:rFonts w:ascii="Segoe UI" w:eastAsia="Times New Roman" w:hAnsi="Segoe UI" w:cs="Segoe UI"/>
+          <w:color w:val="1D2125"/>
+          <w:kern w:val="0"/>
+          <w:sz w:val="24"/>
+          <w:szCs w:val="24"/>
+          <w:lang w:eastAsia="fr-FR"/>
+          <w14:ligatures w14:val="none"/>
+        </w:rPr>
+        <w:t xml:space="preserve">. Mise en place du </w:t>
+      </w:r>
+      <w:proofErr w:type="gramStart"/>
+      <w:r>
+        <w:rPr>
+          <w:rFonts w:ascii="Segoe UI" w:eastAsia="Times New Roman" w:hAnsi="Segoe UI" w:cs="Segoe UI"/>
+          <w:color w:val="1D2125"/>
+          <w:kern w:val="0"/>
+          <w:sz w:val="24"/>
+          <w:szCs w:val="24"/>
+          <w:lang w:eastAsia="fr-FR"/>
+          <w14:ligatures w14:val="none"/>
+        </w:rPr>
+        <w:t>fichier .</w:t>
+      </w:r>
+      <w:proofErr w:type="spellStart"/>
+      <w:proofErr w:type="gramEnd"/>
+      <w:r>
+        <w:rPr>
+          <w:rFonts w:ascii="Segoe UI" w:eastAsia="Times New Roman" w:hAnsi="Segoe UI" w:cs="Segoe UI"/>
+          <w:color w:val="1D2125"/>
+          <w:kern w:val="0"/>
+          <w:sz w:val="24"/>
+          <w:szCs w:val="24"/>
+          <w:lang w:eastAsia="fr-FR"/>
+          <w14:ligatures w14:val="none"/>
+        </w:rPr>
+        <w:t>gitlab-ci.yml</w:t>
+      </w:r>
+      <w:proofErr w:type="spellEnd"/>
+      <w:r>
+        <w:rPr>
+          <w:rFonts w:ascii="Segoe UI" w:eastAsia="Times New Roman" w:hAnsi="Segoe UI" w:cs="Segoe UI"/>
+          <w:color w:val="1D2125"/>
+          <w:kern w:val="0"/>
+          <w:sz w:val="24"/>
+          <w:szCs w:val="24"/>
+          <w:lang w:eastAsia="fr-FR"/>
+          <w14:ligatures w14:val="none"/>
+        </w:rPr>
+        <w:t xml:space="preserve"> : Ensuite, j'ai configuré un fichier .</w:t>
+      </w:r>
+      <w:proofErr w:type="spellStart"/>
+      <w:r>
+        <w:rPr>
+          <w:rFonts w:ascii="Segoe UI" w:eastAsia="Times New Roman" w:hAnsi="Segoe UI" w:cs="Segoe UI"/>
+          <w:color w:val="1D2125"/>
+          <w:kern w:val="0"/>
+          <w:sz w:val="24"/>
+          <w:szCs w:val="24"/>
+          <w:lang w:eastAsia="fr-FR"/>
+          <w14:ligatures w14:val="none"/>
+        </w:rPr>
+        <w:t>gitlab-ci.yml</w:t>
+      </w:r>
+      <w:proofErr w:type="spellEnd"/>
+      <w:r>
+        <w:rPr>
+          <w:rFonts w:ascii="Segoe UI" w:eastAsia="Times New Roman" w:hAnsi="Segoe UI" w:cs="Segoe UI"/>
+          <w:color w:val="1D2125"/>
+          <w:kern w:val="0"/>
+          <w:sz w:val="24"/>
+          <w:szCs w:val="24"/>
+          <w:lang w:eastAsia="fr-FR"/>
+          <w14:ligatures w14:val="none"/>
+        </w:rPr>
+        <w:t xml:space="preserve"> pour mettre en place le processus de CI/CD sur l'environnement de développement utilisé, à savoir Etulab. Ce fichier a défini les différentes étapes du pipeline CI/CD, telles que la construction, les tests et le déploiement de l'application.</w:t>
+      </w:r>
+    </w:p>
+    <w:p>
+      <w:pPr>
+        <w:shd w:val="clear" w:color="auto" w:fill="FFFFFF"/>
+        <w:spacing w:before="100" w:beforeAutospacing="1" w:after="100" w:afterAutospacing="1" w:line="240" w:lineRule="auto"/>
+        <w:jc w:val="both"/>
+        <w:rPr>
+          <w:rFonts w:ascii="Segoe UI" w:eastAsia="Times New Roman" w:hAnsi="Segoe UI" w:cs="Segoe UI"/>
+          <w:color w:val="1D2125"/>
+          <w:kern w:val="0"/>
+          <w:sz w:val="24"/>
+          <w:szCs w:val="24"/>
+          <w:lang w:eastAsia="fr-FR"/>
+          <w14:ligatures w14:val="none"/>
+        </w:rPr>
+      </w:pPr>
+      <w:r>
+        <w:rPr>
+          <w:rFonts w:ascii="Segoe UI" w:eastAsia="Times New Roman" w:hAnsi="Segoe UI" w:cs="Segoe UI"/>
+          <w:color w:val="1D2125"/>
+          <w:kern w:val="0"/>
+          <w:sz w:val="24"/>
+          <w:szCs w:val="24"/>
+          <w:lang w:eastAsia="fr-FR"/>
+          <w14:ligatures w14:val="none"/>
+        </w:rPr>
+        <w:t>4</w:t>
+      </w:r>
+      <w:r>
+        <w:rPr>
+          <w:rFonts w:ascii="Segoe UI" w:eastAsia="Times New Roman" w:hAnsi="Segoe UI" w:cs="Segoe UI"/>
+          <w:color w:val="1D2125"/>
+          <w:kern w:val="0"/>
+          <w:sz w:val="24"/>
+          <w:szCs w:val="24"/>
+          <w:lang w:eastAsia="fr-FR"/>
+          <w14:ligatures w14:val="none"/>
+        </w:rPr>
+        <w:t>. Intégration des tests dans le CI/CD : J'ai intégré les tests unitaires et d'intégration dans le pipeline CI/CD afin de garantir la qualité du code à chaque étape du processus de développement. Ces tests ont été exécutés automatiquement à chaque modification du code source, permettant ainsi de détecter rapidement les éventuelles erreurs ou anomalies.</w:t>
+      </w:r>
+    </w:p>
+    <w:p>
+      <w:pPr>
+        <w:shd w:val="clear" w:color="auto" w:fill="FFFFFF"/>
+        <w:spacing w:before="100" w:beforeAutospacing="1" w:after="100" w:afterAutospacing="1" w:line="240" w:lineRule="auto"/>
+        <w:jc w:val="both"/>
+        <w:rPr>
+          <w:rFonts w:ascii="Segoe UI" w:eastAsia="Times New Roman" w:hAnsi="Segoe UI" w:cs="Segoe UI"/>
+          <w:color w:val="1D2125"/>
+          <w:kern w:val="0"/>
+          <w:sz w:val="24"/>
+          <w:szCs w:val="24"/>
+          <w:lang w:eastAsia="fr-FR"/>
+          <w14:ligatures w14:val="none"/>
+        </w:rPr>
+      </w:pPr>
+      <w:r>
+        <w:rPr>
+          <w:rFonts w:ascii="Segoe UI" w:eastAsia="Times New Roman" w:hAnsi="Segoe UI" w:cs="Segoe UI"/>
+          <w:color w:val="1D2125"/>
+          <w:kern w:val="0"/>
+          <w:sz w:val="24"/>
+          <w:szCs w:val="24"/>
+          <w:lang w:eastAsia="fr-FR"/>
+          <w14:ligatures w14:val="none"/>
+        </w:rPr>
+        <w:t>5</w:t>
+      </w:r>
+      <w:r>
+        <w:rPr>
+          <w:rFonts w:ascii="Segoe UI" w:eastAsia="Times New Roman" w:hAnsi="Segoe UI" w:cs="Segoe UI"/>
+          <w:color w:val="1D2125"/>
+          <w:kern w:val="0"/>
+          <w:sz w:val="24"/>
+          <w:szCs w:val="24"/>
+          <w:lang w:eastAsia="fr-FR"/>
+          <w14:ligatures w14:val="none"/>
+        </w:rPr>
+        <w:t>. Configuration du serveur pour le CI/CD : En parallèle, j'ai configuré les dossiers, fichiers et paramètres nécessaires sur le serveur de déploiement pour permettre l'intégration continue et le déploiement automatique de l'application. Cette configuration a assuré une gestion efficace du processus de CI/CD dans un environnement de production.</w:t>
+      </w:r>
+    </w:p>
+    <w:p>
+      <w:pPr>
+        <w:shd w:val="clear" w:color="auto" w:fill="FFFFFF"/>
+        <w:spacing w:before="100" w:beforeAutospacing="1" w:after="100" w:afterAutospacing="1" w:line="240" w:lineRule="auto"/>
+        <w:jc w:val="both"/>
+        <w:rPr>
+          <w:rFonts w:ascii="Segoe UI" w:eastAsia="Times New Roman" w:hAnsi="Segoe UI" w:cs="Segoe UI"/>
+          <w:color w:val="1D2125"/>
+          <w:kern w:val="0"/>
+          <w:sz w:val="24"/>
+          <w:szCs w:val="24"/>
+          <w:lang w:eastAsia="fr-FR"/>
+          <w14:ligatures w14:val="none"/>
+        </w:rPr>
+      </w:pPr>
+      <w:r>
+        <w:rPr>
+          <w:rFonts w:ascii="Segoe UI" w:eastAsia="Times New Roman" w:hAnsi="Segoe UI" w:cs="Segoe UI"/>
+          <w:color w:val="1D2125"/>
+          <w:kern w:val="0"/>
+          <w:sz w:val="24"/>
+          <w:szCs w:val="24"/>
+          <w:lang w:eastAsia="fr-FR"/>
+          <w14:ligatures w14:val="none"/>
+        </w:rPr>
+        <w:t>6</w:t>
+      </w:r>
+      <w:r>
+        <w:rPr>
+          <w:rFonts w:ascii="Segoe UI" w:eastAsia="Times New Roman" w:hAnsi="Segoe UI" w:cs="Segoe UI"/>
+          <w:color w:val="1D2125"/>
+          <w:kern w:val="0"/>
+          <w:sz w:val="24"/>
+          <w:szCs w:val="24"/>
+          <w:lang w:eastAsia="fr-FR"/>
+          <w14:ligatures w14:val="none"/>
+        </w:rPr>
+        <w:t>. Déploiement automatique avec CI/CD : Enfin, j'ai mis en place la copie des fichiers vers le serveur de déploiement à travers le pipeline CI/CD. Cela a permis de lancer automatiquement le docker-compose et de déployer l'application dès la fin du processus de construction et de test.</w:t>
+      </w:r>
+    </w:p>
+    <w:p>
+      <w:pPr>
+        <w:shd w:val="clear" w:color="auto" w:fill="FFFFFF"/>
+        <w:spacing w:before="100" w:beforeAutospacing="1" w:after="100" w:afterAutospacing="1" w:line="240" w:lineRule="auto"/>
+        <w:jc w:val="both"/>
+        <w:rPr>
+          <w:rFonts w:ascii="Segoe UI" w:eastAsia="Times New Roman" w:hAnsi="Segoe UI" w:cs="Segoe UI"/>
+          <w:color w:val="1D2125"/>
+          <w:kern w:val="0"/>
+          <w:sz w:val="24"/>
+          <w:szCs w:val="24"/>
+          <w:lang w:eastAsia="fr-FR"/>
+          <w14:ligatures w14:val="none"/>
+        </w:rPr>
+      </w:pPr>
+      <w:r>
+        <w:rPr>
+          <w:rFonts w:ascii="Segoe UI" w:eastAsia="Times New Roman" w:hAnsi="Segoe UI" w:cs="Segoe UI"/>
+          <w:color w:val="1D2125"/>
+          <w:kern w:val="0"/>
+          <w:sz w:val="24"/>
+          <w:szCs w:val="24"/>
+          <w:lang w:eastAsia="fr-FR"/>
+          <w14:ligatures w14:val="none"/>
+        </w:rPr>
+        <w:t xml:space="preserve">La mise en place du CI/CD a été un élément clé du processus de développement de l'application, permettant d'automatiser les tâches répétitives, d'améliorer la qualité du </w:t>
+      </w:r>
+      <w:r>
+        <w:rPr>
+          <w:rFonts w:ascii="Segoe UI" w:eastAsia="Times New Roman" w:hAnsi="Segoe UI" w:cs="Segoe UI"/>
+          <w:color w:val="1D2125"/>
+          <w:kern w:val="0"/>
+          <w:sz w:val="24"/>
+          <w:szCs w:val="24"/>
+          <w:lang w:eastAsia="fr-FR"/>
+          <w14:ligatures w14:val="none"/>
+        </w:rPr>
+        <w:lastRenderedPageBreak/>
+        <w:t>code et d'accélérer le cycle de vie du logiciel. En adoptant cette approche, j'ai pu garantir une livraison continue et fiable de l'application, répondant ainsi aux exigences de qualité et de performance attendues.</w:t>
+      </w:r>
+    </w:p>
+    <w:p>
+      <w:pPr>
+        <w:shd w:val="clear" w:color="auto" w:fill="FFFFFF"/>
+        <w:spacing w:before="100" w:beforeAutospacing="1" w:after="100" w:afterAutospacing="1" w:line="240" w:lineRule="auto"/>
+        <w:jc w:val="both"/>
+        <w:rPr>
+          <w:rFonts w:ascii="Segoe UI" w:eastAsia="Times New Roman" w:hAnsi="Segoe UI" w:cs="Segoe UI"/>
+          <w:color w:val="1D2125"/>
+          <w:kern w:val="0"/>
+          <w:sz w:val="24"/>
+          <w:szCs w:val="24"/>
+          <w:lang w:eastAsia="fr-FR"/>
+          <w14:ligatures w14:val="none"/>
+        </w:rPr>
+      </w:pPr>
+    </w:p>
+    <w:p>
+      <w:pPr>
+        <w:shd w:val="clear" w:color="auto" w:fill="FFFFFF"/>
+        <w:spacing w:before="100" w:beforeAutospacing="1" w:after="100" w:afterAutospacing="1" w:line="240" w:lineRule="auto"/>
+        <w:jc w:val="both"/>
+        <w:rPr>
+          <w:rFonts w:ascii="Segoe UI" w:eastAsia="Times New Roman" w:hAnsi="Segoe UI" w:cs="Segoe UI"/>
+          <w:b/>
+          <w:bCs/>
+          <w:color w:val="1D2125"/>
+          <w:kern w:val="0"/>
+          <w:sz w:val="24"/>
+          <w:szCs w:val="24"/>
+          <w:lang w:eastAsia="fr-FR"/>
+          <w14:ligatures w14:val="none"/>
+        </w:rPr>
+      </w:pPr>
+      <w:r>
+        <w:rPr>
+          <w:rFonts w:ascii="Segoe UI" w:eastAsia="Times New Roman" w:hAnsi="Segoe UI" w:cs="Segoe UI"/>
+          <w:b/>
+          <w:bCs/>
+          <w:color w:val="1D2125"/>
+          <w:kern w:val="0"/>
+          <w:sz w:val="24"/>
+          <w:szCs w:val="24"/>
+          <w:lang w:eastAsia="fr-FR"/>
+          <w14:ligatures w14:val="none"/>
+        </w:rPr>
+        <w:t>Exemples de réalisation du CI/CD</w:t>
+      </w:r>
+    </w:p>
+    <w:p>
+      <w:pPr>
+        <w:pStyle w:val="Paragraphedeliste"/>
+        <w:numPr>
+          <w:ilvl w:val="0"/>
+          <w:numId w:val="2"/>
+        </w:numPr>
+        <w:shd w:val="clear" w:color="auto" w:fill="FFFFFF"/>
+        <w:spacing w:before="100" w:beforeAutospacing="1" w:after="100" w:afterAutospacing="1" w:line="240" w:lineRule="auto"/>
+        <w:jc w:val="both"/>
+        <w:rPr>
+          <w:rFonts w:ascii="Segoe UI" w:eastAsia="Times New Roman" w:hAnsi="Segoe UI" w:cs="Segoe UI"/>
+          <w:color w:val="1D2125"/>
+          <w:kern w:val="0"/>
+          <w:sz w:val="24"/>
+          <w:szCs w:val="24"/>
+          <w:lang w:eastAsia="fr-FR"/>
+          <w14:ligatures w14:val="none"/>
+        </w:rPr>
+      </w:pPr>
+      <w:r>
+        <w:rPr>
+          <w:rFonts w:ascii="Segoe UI" w:eastAsia="Times New Roman" w:hAnsi="Segoe UI" w:cs="Segoe UI"/>
+          <w:color w:val="1D2125"/>
+          <w:kern w:val="0"/>
+          <w:sz w:val="24"/>
+          <w:szCs w:val="24"/>
+          <w:lang w:eastAsia="fr-FR"/>
+          <w14:ligatures w14:val="none"/>
+        </w:rPr>
+        <w:t xml:space="preserve">Création des </w:t>
+      </w:r>
+      <w:proofErr w:type="spellStart"/>
+      <w:r>
+        <w:rPr>
+          <w:rFonts w:ascii="Segoe UI" w:eastAsia="Times New Roman" w:hAnsi="Segoe UI" w:cs="Segoe UI"/>
+          <w:color w:val="1D2125"/>
+          <w:kern w:val="0"/>
+          <w:sz w:val="24"/>
+          <w:szCs w:val="24"/>
+          <w:lang w:eastAsia="fr-FR"/>
+          <w14:ligatures w14:val="none"/>
+        </w:rPr>
+        <w:t>Dockerfile</w:t>
+      </w:r>
+      <w:proofErr w:type="spellEnd"/>
+      <w:r>
+        <w:rPr>
+          <w:rFonts w:ascii="Segoe UI" w:eastAsia="Times New Roman" w:hAnsi="Segoe UI" w:cs="Segoe UI"/>
+          <w:color w:val="1D2125"/>
+          <w:kern w:val="0"/>
+          <w:sz w:val="24"/>
+          <w:szCs w:val="24"/>
+          <w:lang w:eastAsia="fr-FR"/>
+          <w14:ligatures w14:val="none"/>
+        </w:rPr>
+        <w:t xml:space="preserve"> pour l</w:t>
+      </w:r>
+      <w:r>
+        <w:rPr>
+          <w:rFonts w:ascii="Segoe UI" w:eastAsia="Times New Roman" w:hAnsi="Segoe UI" w:cs="Segoe UI"/>
+          <w:color w:val="1D2125"/>
+          <w:kern w:val="0"/>
+          <w:sz w:val="24"/>
+          <w:szCs w:val="24"/>
+          <w:lang w:eastAsia="fr-FR"/>
+          <w14:ligatures w14:val="none"/>
+        </w:rPr>
+        <w:t>’API</w:t>
+      </w:r>
+    </w:p>
+    <w:p>
+      <w:pPr>
+        <w:shd w:val="clear" w:color="auto" w:fill="FFFFFF"/>
+        <w:spacing w:before="100" w:beforeAutospacing="1" w:after="100" w:afterAutospacing="1" w:line="240" w:lineRule="auto"/>
+        <w:ind w:left="360"/>
+        <w:jc w:val="both"/>
+        <w:rPr>
+          <w:rFonts w:ascii="Segoe UI" w:eastAsia="Times New Roman" w:hAnsi="Segoe UI" w:cs="Segoe UI"/>
+          <w:color w:val="1D2125"/>
+          <w:kern w:val="0"/>
+          <w:sz w:val="24"/>
+          <w:szCs w:val="24"/>
+          <w:lang w:eastAsia="fr-FR"/>
+          <w14:ligatures w14:val="none"/>
+        </w:rPr>
+      </w:pPr>
+      <w:r>
+        <w:rPr>
+          <w:rFonts w:ascii="Segoe UI" w:eastAsia="Times New Roman" w:hAnsi="Segoe UI" w:cs="Segoe UI"/>
+          <w:color w:val="1D2125"/>
+          <w:kern w:val="0"/>
+          <w:sz w:val="24"/>
+          <w:szCs w:val="24"/>
+          <w:lang w:eastAsia="fr-FR"/>
+          <w14:ligatures w14:val="none"/>
+        </w:rPr>
+        <w:drawing>
+          <wp:anchor distT="0" distB="0" distL="114300" distR="114300" simplePos="0" relativeHeight="251659264" behindDoc="0" locked="0" layoutInCell="1" allowOverlap="1" wp14:anchorId="68CB26E5" wp14:editId="73397D54">
+            <wp:simplePos x="0" y="0"/>
+            <wp:positionH relativeFrom="column">
+              <wp:posOffset>1556606</wp:posOffset>
+            </wp:positionH>
+            <wp:positionV relativeFrom="paragraph">
+              <wp:posOffset>518795</wp:posOffset>
+            </wp:positionV>
+            <wp:extent cx="2710815" cy="1338580"/>
+            <wp:effectExtent l="0" t="0" r="0" b="0"/>
+            <wp:wrapTopAndBottom/>
+            <wp:docPr id="630985329" name="Image 1" descr="Une image contenant texte, Police, capture d’écran, conception&#10;&#10;Description générée automatiquement"/>
+            <wp:cNvGraphicFramePr>
+              <a:graphicFrameLocks xmlns:a="http://schemas.openxmlformats.org/drawingml/2006/main" noChangeAspect="1"/>
+            </wp:cNvGraphicFramePr>
+            <a:graphic xmlns:a="http://schemas.openxmlformats.org/drawingml/2006/main">
+              <a:graphicData uri="http://schemas.openxmlformats.org/drawingml/2006/picture">
+                <pic:pic xmlns:pic="http://schemas.openxmlformats.org/drawingml/2006/picture">
+                  <pic:nvPicPr>
+                    <pic:cNvPr id="630985329" name="Image 1" descr="Une image contenant texte, Police, capture d’écran, conception&#10;&#10;Description générée automatiquement"/>
+                    <pic:cNvPicPr/>
+                  </pic:nvPicPr>
+                  <pic:blipFill>
+                    <a:blip r:embed="rId7">
+                      <a:extLst>
+                        <a:ext uri="{28A0092B-C50C-407E-A947-70E740481C1C}">
+                          <a14:useLocalDpi xmlns:a14="http://schemas.microsoft.com/office/drawing/2010/main" val="0"/>
+                        </a:ext>
+                      </a:extLst>
+                    </a:blip>
+                    <a:stretch>
+                      <a:fillRect/>
+                    </a:stretch>
+                  </pic:blipFill>
+                  <pic:spPr>
+                    <a:xfrm>
+                      <a:off x="0" y="0"/>
+                      <a:ext cx="2710815" cy="1338580"/>
+                    </a:xfrm>
+                    <a:prstGeom prst="rect">
+                      <a:avLst/>
+                    </a:prstGeom>
+                  </pic:spPr>
+                </pic:pic>
+              </a:graphicData>
+            </a:graphic>
+            <wp14:sizeRelH relativeFrom="margin">
+              <wp14:pctWidth>0</wp14:pctWidth>
+            </wp14:sizeRelH>
+            <wp14:sizeRelV relativeFrom="margin">
+              <wp14:pctHeight>0</wp14:pctHeight>
+            </wp14:sizeRelV>
+          </wp:anchor>
+        </w:drawing>
+      </w:r>
+      <w:r>
+        <w:rPr>
+          <w:rFonts w:ascii="Segoe UI" w:eastAsia="Times New Roman" w:hAnsi="Segoe UI" w:cs="Segoe UI"/>
+          <w:color w:val="1D2125"/>
+          <w:kern w:val="0"/>
+          <w:sz w:val="24"/>
+          <w:szCs w:val="24"/>
+          <w:lang w:eastAsia="fr-FR"/>
+          <w14:ligatures w14:val="none"/>
+        </w:rPr>
+        <w:t xml:space="preserve">Voici le code d’un </w:t>
+      </w:r>
+      <w:proofErr w:type="spellStart"/>
+      <w:r>
+        <w:rPr>
+          <w:rFonts w:ascii="Segoe UI" w:eastAsia="Times New Roman" w:hAnsi="Segoe UI" w:cs="Segoe UI"/>
+          <w:color w:val="1D2125"/>
+          <w:kern w:val="0"/>
+          <w:sz w:val="24"/>
+          <w:szCs w:val="24"/>
+          <w:lang w:eastAsia="fr-FR"/>
+          <w14:ligatures w14:val="none"/>
+        </w:rPr>
+        <w:t>Dockerfile</w:t>
+      </w:r>
+      <w:proofErr w:type="spellEnd"/>
+      <w:r>
+        <w:rPr>
+          <w:rFonts w:ascii="Segoe UI" w:eastAsia="Times New Roman" w:hAnsi="Segoe UI" w:cs="Segoe UI"/>
+          <w:color w:val="1D2125"/>
+          <w:kern w:val="0"/>
+          <w:sz w:val="24"/>
+          <w:szCs w:val="24"/>
+          <w:lang w:eastAsia="fr-FR"/>
+          <w14:ligatures w14:val="none"/>
+        </w:rPr>
+        <w:t xml:space="preserve"> qui permet de </w:t>
+      </w:r>
+      <w:proofErr w:type="spellStart"/>
+      <w:r>
+        <w:rPr>
+          <w:rFonts w:ascii="Segoe UI" w:eastAsia="Times New Roman" w:hAnsi="Segoe UI" w:cs="Segoe UI"/>
+          <w:color w:val="1D2125"/>
+          <w:kern w:val="0"/>
+          <w:sz w:val="24"/>
+          <w:szCs w:val="24"/>
+          <w:lang w:eastAsia="fr-FR"/>
+          <w14:ligatures w14:val="none"/>
+        </w:rPr>
+        <w:t>dockeriser</w:t>
+      </w:r>
+      <w:proofErr w:type="spellEnd"/>
+      <w:r>
+        <w:rPr>
+          <w:rFonts w:ascii="Segoe UI" w:eastAsia="Times New Roman" w:hAnsi="Segoe UI" w:cs="Segoe UI"/>
+          <w:color w:val="1D2125"/>
+          <w:kern w:val="0"/>
+          <w:sz w:val="24"/>
+          <w:szCs w:val="24"/>
+          <w:lang w:eastAsia="fr-FR"/>
+          <w14:ligatures w14:val="none"/>
+        </w:rPr>
+        <w:t xml:space="preserve"> l’API.</w:t>
+      </w:r>
+    </w:p>
+    <w:p>
+      <w:pPr>
+        <w:shd w:val="clear" w:color="auto" w:fill="FFFFFF"/>
+        <w:spacing w:before="100" w:beforeAutospacing="1" w:after="100" w:afterAutospacing="1" w:line="240" w:lineRule="auto"/>
+        <w:ind w:left="360"/>
+        <w:jc w:val="both"/>
+        <w:rPr>
+          <w:rFonts w:ascii="Segoe UI" w:eastAsia="Times New Roman" w:hAnsi="Segoe UI" w:cs="Segoe UI"/>
+          <w:color w:val="1D2125"/>
+          <w:kern w:val="0"/>
+          <w:sz w:val="24"/>
+          <w:szCs w:val="24"/>
+          <w:lang w:eastAsia="fr-FR"/>
+          <w14:ligatures w14:val="none"/>
+        </w:rPr>
+      </w:pPr>
+    </w:p>
+    <w:p>
+      <w:pPr>
+        <w:shd w:val="clear" w:color="auto" w:fill="FFFFFF"/>
+        <w:spacing w:before="100" w:beforeAutospacing="1" w:after="100" w:afterAutospacing="1" w:line="240" w:lineRule="auto"/>
+        <w:ind w:left="360"/>
+        <w:jc w:val="both"/>
+        <w:rPr>
+          <w:rFonts w:ascii="Segoe UI" w:eastAsia="Times New Roman" w:hAnsi="Segoe UI" w:cs="Segoe UI"/>
+          <w:color w:val="1D2125"/>
+          <w:kern w:val="0"/>
+          <w:sz w:val="24"/>
+          <w:szCs w:val="24"/>
+          <w:lang w:eastAsia="fr-FR"/>
+          <w14:ligatures w14:val="none"/>
+        </w:rPr>
+      </w:pPr>
+    </w:p>
+    <w:p>
+      <w:pPr>
+        <w:shd w:val="clear" w:color="auto" w:fill="FFFFFF"/>
+        <w:spacing w:before="100" w:beforeAutospacing="1" w:after="100" w:afterAutospacing="1" w:line="240" w:lineRule="auto"/>
+        <w:ind w:left="360"/>
+        <w:jc w:val="both"/>
+        <w:rPr>
+          <w:rFonts w:ascii="Segoe UI" w:eastAsia="Times New Roman" w:hAnsi="Segoe UI" w:cs="Segoe UI"/>
+          <w:color w:val="1D2125"/>
+          <w:kern w:val="0"/>
+          <w:sz w:val="24"/>
+          <w:szCs w:val="24"/>
+          <w:lang w:eastAsia="fr-FR"/>
+          <w14:ligatures w14:val="none"/>
+        </w:rPr>
+      </w:pPr>
+    </w:p>
+    <w:p>
+      <w:pPr>
+        <w:shd w:val="clear" w:color="auto" w:fill="FFFFFF"/>
+        <w:spacing w:before="100" w:beforeAutospacing="1" w:after="100" w:afterAutospacing="1" w:line="240" w:lineRule="auto"/>
+        <w:ind w:left="360"/>
+        <w:jc w:val="both"/>
+        <w:rPr>
+          <w:rFonts w:ascii="Segoe UI" w:eastAsia="Times New Roman" w:hAnsi="Segoe UI" w:cs="Segoe UI"/>
+          <w:color w:val="1D2125"/>
+          <w:kern w:val="0"/>
+          <w:sz w:val="24"/>
+          <w:szCs w:val="24"/>
+          <w:lang w:eastAsia="fr-FR"/>
+          <w14:ligatures w14:val="none"/>
+        </w:rPr>
+      </w:pPr>
+    </w:p>
+    <w:p>
+      <w:pPr>
+        <w:shd w:val="clear" w:color="auto" w:fill="FFFFFF"/>
+        <w:spacing w:before="100" w:beforeAutospacing="1" w:after="100" w:afterAutospacing="1" w:line="240" w:lineRule="auto"/>
+        <w:ind w:left="360"/>
+        <w:jc w:val="both"/>
+        <w:rPr>
+          <w:rFonts w:ascii="Segoe UI" w:eastAsia="Times New Roman" w:hAnsi="Segoe UI" w:cs="Segoe UI"/>
+          <w:color w:val="1D2125"/>
+          <w:kern w:val="0"/>
+          <w:sz w:val="24"/>
+          <w:szCs w:val="24"/>
+          <w:lang w:eastAsia="fr-FR"/>
+          <w14:ligatures w14:val="none"/>
+        </w:rPr>
+      </w:pPr>
+    </w:p>
+    <w:p>
+      <w:pPr>
+        <w:shd w:val="clear" w:color="auto" w:fill="FFFFFF"/>
+        <w:spacing w:before="100" w:beforeAutospacing="1" w:after="100" w:afterAutospacing="1" w:line="240" w:lineRule="auto"/>
+        <w:ind w:left="360"/>
+        <w:jc w:val="both"/>
+        <w:rPr>
+          <w:rFonts w:ascii="Segoe UI" w:eastAsia="Times New Roman" w:hAnsi="Segoe UI" w:cs="Segoe UI"/>
+          <w:color w:val="1D2125"/>
+          <w:kern w:val="0"/>
+          <w:sz w:val="24"/>
+          <w:szCs w:val="24"/>
+          <w:lang w:eastAsia="fr-FR"/>
+          <w14:ligatures w14:val="none"/>
+        </w:rPr>
+      </w:pPr>
+    </w:p>
+    <w:p>
+      <w:pPr>
+        <w:shd w:val="clear" w:color="auto" w:fill="FFFFFF"/>
+        <w:spacing w:before="100" w:beforeAutospacing="1" w:after="100" w:afterAutospacing="1" w:line="240" w:lineRule="auto"/>
+        <w:ind w:left="360"/>
+        <w:jc w:val="both"/>
+        <w:rPr>
+          <w:rFonts w:ascii="Segoe UI" w:eastAsia="Times New Roman" w:hAnsi="Segoe UI" w:cs="Segoe UI"/>
+          <w:color w:val="1D2125"/>
+          <w:kern w:val="0"/>
+          <w:sz w:val="24"/>
+          <w:szCs w:val="24"/>
+          <w:lang w:eastAsia="fr-FR"/>
+          <w14:ligatures w14:val="none"/>
+        </w:rPr>
+      </w:pPr>
+    </w:p>
+    <w:p>
+      <w:pPr>
+        <w:shd w:val="clear" w:color="auto" w:fill="FFFFFF"/>
+        <w:spacing w:before="100" w:beforeAutospacing="1" w:after="100" w:afterAutospacing="1" w:line="240" w:lineRule="auto"/>
+        <w:ind w:left="360"/>
+        <w:jc w:val="both"/>
+        <w:rPr>
+          <w:rFonts w:ascii="Segoe UI" w:eastAsia="Times New Roman" w:hAnsi="Segoe UI" w:cs="Segoe UI"/>
+          <w:color w:val="1D2125"/>
+          <w:kern w:val="0"/>
+          <w:sz w:val="24"/>
+          <w:szCs w:val="24"/>
+          <w:lang w:eastAsia="fr-FR"/>
+          <w14:ligatures w14:val="none"/>
+        </w:rPr>
+      </w:pPr>
+    </w:p>
+    <w:p>
+      <w:pPr>
+        <w:shd w:val="clear" w:color="auto" w:fill="FFFFFF"/>
+        <w:spacing w:before="100" w:beforeAutospacing="1" w:after="100" w:afterAutospacing="1" w:line="240" w:lineRule="auto"/>
+        <w:ind w:left="360"/>
+        <w:jc w:val="both"/>
+        <w:rPr>
+          <w:rFonts w:ascii="Segoe UI" w:eastAsia="Times New Roman" w:hAnsi="Segoe UI" w:cs="Segoe UI"/>
+          <w:color w:val="1D2125"/>
+          <w:kern w:val="0"/>
+          <w:sz w:val="24"/>
+          <w:szCs w:val="24"/>
+          <w:lang w:eastAsia="fr-FR"/>
+          <w14:ligatures w14:val="none"/>
+        </w:rPr>
+      </w:pPr>
+    </w:p>
+    <w:p>
+      <w:pPr>
+        <w:shd w:val="clear" w:color="auto" w:fill="FFFFFF"/>
+        <w:spacing w:before="100" w:beforeAutospacing="1" w:after="100" w:afterAutospacing="1" w:line="240" w:lineRule="auto"/>
+        <w:ind w:left="360"/>
+        <w:jc w:val="both"/>
+        <w:rPr>
+          <w:rFonts w:ascii="Segoe UI" w:eastAsia="Times New Roman" w:hAnsi="Segoe UI" w:cs="Segoe UI"/>
+          <w:color w:val="1D2125"/>
+          <w:kern w:val="0"/>
+          <w:sz w:val="24"/>
+          <w:szCs w:val="24"/>
+          <w:lang w:eastAsia="fr-FR"/>
+          <w14:ligatures w14:val="none"/>
+        </w:rPr>
+      </w:pPr>
+    </w:p>
+    <w:p>
+      <w:pPr>
+        <w:shd w:val="clear" w:color="auto" w:fill="FFFFFF"/>
+        <w:spacing w:before="100" w:beforeAutospacing="1" w:after="100" w:afterAutospacing="1" w:line="240" w:lineRule="auto"/>
+        <w:ind w:left="360"/>
+        <w:jc w:val="both"/>
+        <w:rPr>
+          <w:rFonts w:ascii="Segoe UI" w:eastAsia="Times New Roman" w:hAnsi="Segoe UI" w:cs="Segoe UI"/>
+          <w:color w:val="1D2125"/>
+          <w:kern w:val="0"/>
+          <w:sz w:val="24"/>
+          <w:szCs w:val="24"/>
+          <w:lang w:eastAsia="fr-FR"/>
+          <w14:ligatures w14:val="none"/>
+        </w:rPr>
+      </w:pPr>
+    </w:p>
+    <w:p>
+      <w:pPr>
+        <w:shd w:val="clear" w:color="auto" w:fill="FFFFFF"/>
+        <w:spacing w:before="100" w:beforeAutospacing="1" w:after="100" w:afterAutospacing="1" w:line="240" w:lineRule="auto"/>
+        <w:ind w:left="360"/>
+        <w:jc w:val="both"/>
+        <w:rPr>
+          <w:rFonts w:ascii="Segoe UI" w:eastAsia="Times New Roman" w:hAnsi="Segoe UI" w:cs="Segoe UI"/>
+          <w:color w:val="1D2125"/>
+          <w:kern w:val="0"/>
+          <w:sz w:val="24"/>
+          <w:szCs w:val="24"/>
+          <w:lang w:eastAsia="fr-FR"/>
+          <w14:ligatures w14:val="none"/>
+        </w:rPr>
+      </w:pPr>
+    </w:p>
+    <w:p>
+      <w:pPr>
+        <w:shd w:val="clear" w:color="auto" w:fill="FFFFFF"/>
+        <w:spacing w:before="100" w:beforeAutospacing="1" w:after="100" w:afterAutospacing="1" w:line="240" w:lineRule="auto"/>
+        <w:ind w:left="360"/>
+        <w:jc w:val="both"/>
+        <w:rPr>
+          <w:rFonts w:ascii="Segoe UI" w:eastAsia="Times New Roman" w:hAnsi="Segoe UI" w:cs="Segoe UI"/>
+          <w:color w:val="1D2125"/>
+          <w:kern w:val="0"/>
+          <w:sz w:val="24"/>
+          <w:szCs w:val="24"/>
+          <w:lang w:eastAsia="fr-FR"/>
+          <w14:ligatures w14:val="none"/>
+        </w:rPr>
+      </w:pPr>
+    </w:p>
+    <w:p>
+      <w:pPr>
+        <w:pStyle w:val="Paragraphedeliste"/>
+        <w:numPr>
+          <w:ilvl w:val="0"/>
+          <w:numId w:val="2"/>
+        </w:numPr>
+        <w:shd w:val="clear" w:color="auto" w:fill="FFFFFF"/>
+        <w:spacing w:before="100" w:beforeAutospacing="1" w:after="100" w:afterAutospacing="1" w:line="240" w:lineRule="auto"/>
+        <w:jc w:val="both"/>
+        <w:rPr>
+          <w:rFonts w:ascii="Segoe UI" w:eastAsia="Times New Roman" w:hAnsi="Segoe UI" w:cs="Segoe UI"/>
+          <w:color w:val="1D2125"/>
+          <w:kern w:val="0"/>
+          <w:sz w:val="24"/>
+          <w:szCs w:val="24"/>
+          <w:lang w:eastAsia="fr-FR"/>
+          <w14:ligatures w14:val="none"/>
+        </w:rPr>
+      </w:pPr>
+      <w:r>
+        <w:rPr>
+          <w:rFonts w:ascii="Segoe UI" w:eastAsia="Times New Roman" w:hAnsi="Segoe UI" w:cs="Segoe UI"/>
+          <w:color w:val="1D2125"/>
+          <w:kern w:val="0"/>
+          <w:sz w:val="24"/>
+          <w:szCs w:val="24"/>
+          <w:lang w:eastAsia="fr-FR"/>
+          <w14:ligatures w14:val="none"/>
+        </w:rPr>
+        <w:lastRenderedPageBreak/>
+        <w:t>Création d’un fichier Docker Compose</w:t>
+      </w:r>
+    </w:p>
+    <w:p>
+      <w:pPr>
+        <w:shd w:val="clear" w:color="auto" w:fill="FFFFFF"/>
+        <w:spacing w:before="100" w:beforeAutospacing="1" w:after="100" w:afterAutospacing="1" w:line="240" w:lineRule="auto"/>
+        <w:jc w:val="both"/>
+        <w:rPr>
+          <w:rFonts w:ascii="Segoe UI" w:eastAsia="Times New Roman" w:hAnsi="Segoe UI" w:cs="Segoe UI"/>
+          <w:color w:val="1D2125"/>
+          <w:kern w:val="0"/>
+          <w:sz w:val="24"/>
+          <w:szCs w:val="24"/>
+          <w:lang w:eastAsia="fr-FR"/>
+          <w14:ligatures w14:val="none"/>
+        </w:rPr>
+      </w:pPr>
+      <w:r>
+        <w:rPr>
+          <w:lang w:eastAsia="fr-FR"/>
+        </w:rPr>
+        <w:drawing>
+          <wp:anchor distT="0" distB="0" distL="114300" distR="114300" simplePos="0" relativeHeight="251658240" behindDoc="0" locked="0" layoutInCell="1" allowOverlap="1" wp14:anchorId="3D5EAA88" wp14:editId="0E4272D7">
+            <wp:simplePos x="0" y="0"/>
+            <wp:positionH relativeFrom="column">
+              <wp:posOffset>1016414</wp:posOffset>
+            </wp:positionH>
+            <wp:positionV relativeFrom="paragraph">
+              <wp:posOffset>483235</wp:posOffset>
+            </wp:positionV>
+            <wp:extent cx="3442335" cy="6566535"/>
+            <wp:effectExtent l="0" t="0" r="5715" b="5715"/>
+            <wp:wrapTopAndBottom/>
+            <wp:docPr id="283824950" name="Image 1"/>
+            <wp:cNvGraphicFramePr>
+              <a:graphicFrameLocks xmlns:a="http://schemas.openxmlformats.org/drawingml/2006/main" noChangeAspect="1"/>
+            </wp:cNvGraphicFramePr>
+            <a:graphic xmlns:a="http://schemas.openxmlformats.org/drawingml/2006/main">
+              <a:graphicData uri="http://schemas.openxmlformats.org/drawingml/2006/picture">
+                <pic:pic xmlns:pic="http://schemas.openxmlformats.org/drawingml/2006/picture">
+                  <pic:nvPicPr>
+                    <pic:cNvPr id="283824950" name=""/>
+                    <pic:cNvPicPr/>
+                  </pic:nvPicPr>
+                  <pic:blipFill>
+                    <a:blip r:embed="rId8">
+                      <a:extLst>
+                        <a:ext uri="{28A0092B-C50C-407E-A947-70E740481C1C}">
+                          <a14:useLocalDpi xmlns:a14="http://schemas.microsoft.com/office/drawing/2010/main" val="0"/>
+                        </a:ext>
+                      </a:extLst>
+                    </a:blip>
+                    <a:stretch>
+                      <a:fillRect/>
+                    </a:stretch>
+                  </pic:blipFill>
+                  <pic:spPr>
+                    <a:xfrm>
+                      <a:off x="0" y="0"/>
+                      <a:ext cx="3442335" cy="6566535"/>
+                    </a:xfrm>
+                    <a:prstGeom prst="rect">
+                      <a:avLst/>
+                    </a:prstGeom>
+                  </pic:spPr>
+                </pic:pic>
+              </a:graphicData>
+            </a:graphic>
+            <wp14:sizeRelH relativeFrom="margin">
+              <wp14:pctWidth>0</wp14:pctWidth>
+            </wp14:sizeRelH>
+            <wp14:sizeRelV relativeFrom="margin">
+              <wp14:pctHeight>0</wp14:pctHeight>
+            </wp14:sizeRelV>
+          </wp:anchor>
+        </w:drawing>
+      </w:r>
+      <w:r>
+        <w:rPr>
+          <w:rFonts w:ascii="Segoe UI" w:eastAsia="Times New Roman" w:hAnsi="Segoe UI" w:cs="Segoe UI"/>
+          <w:color w:val="1D2125"/>
+          <w:kern w:val="0"/>
+          <w:sz w:val="24"/>
+          <w:szCs w:val="24"/>
+          <w:lang w:eastAsia="fr-FR"/>
+          <w14:ligatures w14:val="none"/>
+        </w:rPr>
+        <w:t>Voici la création du Docker Compose qui permet de réunir et de lancer chaque service correctement.</w:t>
+      </w:r>
+    </w:p>
+    <w:p>
+      <w:pPr>
+        <w:pStyle w:val="Paragraphedeliste"/>
+        <w:shd w:val="clear" w:color="auto" w:fill="FFFFFF"/>
+        <w:spacing w:before="100" w:beforeAutospacing="1" w:after="100" w:afterAutospacing="1" w:line="240" w:lineRule="auto"/>
+        <w:jc w:val="both"/>
+        <w:rPr>
+          <w:rFonts w:ascii="Segoe UI" w:eastAsia="Times New Roman" w:hAnsi="Segoe UI" w:cs="Segoe UI"/>
+          <w:color w:val="1D2125"/>
+          <w:kern w:val="0"/>
+          <w:sz w:val="24"/>
+          <w:szCs w:val="24"/>
+          <w:lang w:eastAsia="fr-FR"/>
+          <w14:ligatures w14:val="none"/>
+        </w:rPr>
+      </w:pPr>
+    </w:p>
+    <w:p>
+      <w:pPr>
+        <w:pStyle w:val="Paragraphedeliste"/>
+        <w:shd w:val="clear" w:color="auto" w:fill="FFFFFF"/>
+        <w:spacing w:before="100" w:beforeAutospacing="1" w:after="100" w:afterAutospacing="1" w:line="240" w:lineRule="auto"/>
+        <w:jc w:val="both"/>
+        <w:rPr>
+          <w:rFonts w:ascii="Segoe UI" w:eastAsia="Times New Roman" w:hAnsi="Segoe UI" w:cs="Segoe UI"/>
+          <w:color w:val="1D2125"/>
+          <w:kern w:val="0"/>
+          <w:sz w:val="24"/>
+          <w:szCs w:val="24"/>
+          <w:lang w:eastAsia="fr-FR"/>
+          <w14:ligatures w14:val="none"/>
+        </w:rPr>
+      </w:pPr>
+    </w:p>
+    <w:p>
+      <w:pPr>
+        <w:pStyle w:val="Paragraphedeliste"/>
+        <w:shd w:val="clear" w:color="auto" w:fill="FFFFFF"/>
+        <w:spacing w:before="100" w:beforeAutospacing="1" w:after="100" w:afterAutospacing="1" w:line="240" w:lineRule="auto"/>
+        <w:jc w:val="both"/>
+        <w:rPr>
+          <w:rFonts w:ascii="Segoe UI" w:eastAsia="Times New Roman" w:hAnsi="Segoe UI" w:cs="Segoe UI"/>
+          <w:color w:val="1D2125"/>
+          <w:kern w:val="0"/>
+          <w:sz w:val="24"/>
+          <w:szCs w:val="24"/>
+          <w:lang w:eastAsia="fr-FR"/>
+          <w14:ligatures w14:val="none"/>
+        </w:rPr>
+      </w:pPr>
+    </w:p>
+    <w:p>
+      <w:pPr>
+        <w:pStyle w:val="Paragraphedeliste"/>
+        <w:shd w:val="clear" w:color="auto" w:fill="FFFFFF"/>
+        <w:spacing w:before="100" w:beforeAutospacing="1" w:after="100" w:afterAutospacing="1" w:line="240" w:lineRule="auto"/>
+        <w:jc w:val="both"/>
+        <w:rPr>
+          <w:rFonts w:ascii="Segoe UI" w:eastAsia="Times New Roman" w:hAnsi="Segoe UI" w:cs="Segoe UI"/>
+          <w:color w:val="1D2125"/>
+          <w:kern w:val="0"/>
+          <w:sz w:val="24"/>
+          <w:szCs w:val="24"/>
+          <w:lang w:eastAsia="fr-FR"/>
+          <w14:ligatures w14:val="none"/>
+        </w:rPr>
+      </w:pPr>
+    </w:p>
+    <w:p>
+      <w:pPr>
+        <w:pStyle w:val="Paragraphedeliste"/>
+        <w:shd w:val="clear" w:color="auto" w:fill="FFFFFF"/>
+        <w:spacing w:before="100" w:beforeAutospacing="1" w:after="100" w:afterAutospacing="1" w:line="240" w:lineRule="auto"/>
+        <w:jc w:val="both"/>
+        <w:rPr>
+          <w:rFonts w:ascii="Segoe UI" w:eastAsia="Times New Roman" w:hAnsi="Segoe UI" w:cs="Segoe UI"/>
+          <w:color w:val="1D2125"/>
+          <w:kern w:val="0"/>
+          <w:sz w:val="24"/>
+          <w:szCs w:val="24"/>
+          <w:lang w:eastAsia="fr-FR"/>
+          <w14:ligatures w14:val="none"/>
+        </w:rPr>
+      </w:pPr>
+    </w:p>
+    <w:p>
+      <w:pPr>
+        <w:pStyle w:val="Paragraphedeliste"/>
+        <w:shd w:val="clear" w:color="auto" w:fill="FFFFFF"/>
+        <w:spacing w:before="100" w:beforeAutospacing="1" w:after="100" w:afterAutospacing="1" w:line="240" w:lineRule="auto"/>
+        <w:jc w:val="both"/>
+        <w:rPr>
+          <w:rFonts w:ascii="Segoe UI" w:eastAsia="Times New Roman" w:hAnsi="Segoe UI" w:cs="Segoe UI"/>
+          <w:color w:val="1D2125"/>
+          <w:kern w:val="0"/>
+          <w:sz w:val="24"/>
+          <w:szCs w:val="24"/>
+          <w:lang w:eastAsia="fr-FR"/>
+          <w14:ligatures w14:val="none"/>
+        </w:rPr>
+      </w:pPr>
+    </w:p>
+    <w:p>
+      <w:pPr>
+        <w:pStyle w:val="Paragraphedeliste"/>
+        <w:shd w:val="clear" w:color="auto" w:fill="FFFFFF"/>
+        <w:spacing w:before="100" w:beforeAutospacing="1" w:after="100" w:afterAutospacing="1" w:line="240" w:lineRule="auto"/>
+        <w:jc w:val="both"/>
+        <w:rPr>
+          <w:rFonts w:ascii="Segoe UI" w:eastAsia="Times New Roman" w:hAnsi="Segoe UI" w:cs="Segoe UI"/>
+          <w:color w:val="1D2125"/>
+          <w:kern w:val="0"/>
+          <w:sz w:val="24"/>
+          <w:szCs w:val="24"/>
+          <w:lang w:eastAsia="fr-FR"/>
+          <w14:ligatures w14:val="none"/>
+        </w:rPr>
+      </w:pPr>
+    </w:p>
+    <w:p>
+      <w:pPr>
+        <w:pStyle w:val="Paragraphedeliste"/>
+        <w:numPr>
+          <w:ilvl w:val="0"/>
+          <w:numId w:val="2"/>
+        </w:numPr>
+        <w:shd w:val="clear" w:color="auto" w:fill="FFFFFF"/>
+        <w:spacing w:before="100" w:beforeAutospacing="1" w:after="100" w:afterAutospacing="1" w:line="240" w:lineRule="auto"/>
+        <w:jc w:val="both"/>
+        <w:rPr>
+          <w:rFonts w:ascii="Segoe UI" w:eastAsia="Times New Roman" w:hAnsi="Segoe UI" w:cs="Segoe UI"/>
+          <w:color w:val="1D2125"/>
+          <w:kern w:val="0"/>
+          <w:sz w:val="24"/>
+          <w:szCs w:val="24"/>
+          <w:lang w:eastAsia="fr-FR"/>
+          <w14:ligatures w14:val="none"/>
+        </w:rPr>
+      </w:pPr>
+      <w:r>
+        <w:rPr>
+          <w:rFonts w:ascii="Segoe UI" w:eastAsia="Times New Roman" w:hAnsi="Segoe UI" w:cs="Segoe UI"/>
+          <w:color w:val="1D2125"/>
+          <w:kern w:val="0"/>
+          <w:sz w:val="24"/>
+          <w:szCs w:val="24"/>
+          <w:lang w:eastAsia="fr-FR"/>
+          <w14:ligatures w14:val="none"/>
+        </w:rPr>
+        <w:lastRenderedPageBreak/>
+        <w:t xml:space="preserve">Mise en place du </w:t>
+      </w:r>
+      <w:proofErr w:type="gramStart"/>
+      <w:r>
+        <w:rPr>
+          <w:rFonts w:ascii="Segoe UI" w:eastAsia="Times New Roman" w:hAnsi="Segoe UI" w:cs="Segoe UI"/>
+          <w:color w:val="1D2125"/>
+          <w:kern w:val="0"/>
+          <w:sz w:val="24"/>
+          <w:szCs w:val="24"/>
+          <w:lang w:eastAsia="fr-FR"/>
+          <w14:ligatures w14:val="none"/>
+        </w:rPr>
+        <w:t>fichier .</w:t>
+      </w:r>
+      <w:proofErr w:type="spellStart"/>
+      <w:proofErr w:type="gramEnd"/>
+      <w:r>
+        <w:rPr>
+          <w:rFonts w:ascii="Segoe UI" w:eastAsia="Times New Roman" w:hAnsi="Segoe UI" w:cs="Segoe UI"/>
+          <w:color w:val="1D2125"/>
+          <w:kern w:val="0"/>
+          <w:sz w:val="24"/>
+          <w:szCs w:val="24"/>
+          <w:lang w:eastAsia="fr-FR"/>
+          <w14:ligatures w14:val="none"/>
+        </w:rPr>
+        <w:t>gitlab-ci.yml</w:t>
+      </w:r>
+      <w:proofErr w:type="spellEnd"/>
+      <w:r>
+        <w:rPr>
+          <w:rFonts w:ascii="Segoe UI" w:eastAsia="Times New Roman" w:hAnsi="Segoe UI" w:cs="Segoe UI"/>
+          <w:color w:val="1D2125"/>
+          <w:kern w:val="0"/>
+          <w:sz w:val="24"/>
+          <w:szCs w:val="24"/>
+          <w:lang w:eastAsia="fr-FR"/>
+          <w14:ligatures w14:val="none"/>
+        </w:rPr>
+        <w:t xml:space="preserve"> pour le pipeline CI/CD</w:t>
+      </w:r>
+    </w:p>
+    <w:p>
+      <w:pPr>
+        <w:pStyle w:val="Paragraphedeliste"/>
+        <w:shd w:val="clear" w:color="auto" w:fill="FFFFFF"/>
+        <w:spacing w:before="100" w:beforeAutospacing="1" w:after="100" w:afterAutospacing="1" w:line="240" w:lineRule="auto"/>
+        <w:jc w:val="both"/>
+        <w:rPr>
+          <w:rFonts w:ascii="Segoe UI" w:eastAsia="Times New Roman" w:hAnsi="Segoe UI" w:cs="Segoe UI"/>
+          <w:color w:val="1D2125"/>
+          <w:kern w:val="0"/>
+          <w:sz w:val="24"/>
+          <w:szCs w:val="24"/>
+          <w:lang w:eastAsia="fr-FR"/>
+          <w14:ligatures w14:val="none"/>
+        </w:rPr>
+      </w:pPr>
+    </w:p>
+    <w:p>
+      <w:pPr>
+        <w:pStyle w:val="Paragraphedeliste"/>
+        <w:shd w:val="clear" w:color="auto" w:fill="FFFFFF"/>
+        <w:spacing w:before="100" w:beforeAutospacing="1" w:after="100" w:afterAutospacing="1" w:line="240" w:lineRule="auto"/>
+        <w:jc w:val="both"/>
+        <w:rPr>
+          <w:rFonts w:ascii="Segoe UI" w:eastAsia="Times New Roman" w:hAnsi="Segoe UI" w:cs="Segoe UI"/>
+          <w:color w:val="1D2125"/>
+          <w:kern w:val="0"/>
+          <w:sz w:val="24"/>
+          <w:szCs w:val="24"/>
+          <w:lang w:eastAsia="fr-FR"/>
+          <w14:ligatures w14:val="none"/>
+        </w:rPr>
+      </w:pPr>
+      <w:r>
+        <w:rPr>
+          <w:rFonts w:ascii="Segoe UI" w:eastAsia="Times New Roman" w:hAnsi="Segoe UI" w:cs="Segoe UI"/>
+          <w:color w:val="1D2125"/>
+          <w:kern w:val="0"/>
+          <w:sz w:val="24"/>
+          <w:szCs w:val="24"/>
+          <w:lang w:eastAsia="fr-FR"/>
+          <w14:ligatures w14:val="none"/>
+        </w:rPr>
+        <w:drawing>
+          <wp:anchor distT="0" distB="0" distL="114300" distR="114300" simplePos="0" relativeHeight="251660288" behindDoc="0" locked="0" layoutInCell="1" allowOverlap="1" wp14:anchorId="46A690F8" wp14:editId="67A2FFBC">
+            <wp:simplePos x="0" y="0"/>
+            <wp:positionH relativeFrom="column">
+              <wp:posOffset>427686</wp:posOffset>
+            </wp:positionH>
+            <wp:positionV relativeFrom="paragraph">
+              <wp:posOffset>825886</wp:posOffset>
+            </wp:positionV>
+            <wp:extent cx="5219065" cy="7052310"/>
+            <wp:effectExtent l="0" t="0" r="635" b="0"/>
+            <wp:wrapTopAndBottom/>
+            <wp:docPr id="1927494868" name="Image 1" descr="Une image contenant texte, capture d’écran, menu&#10;&#10;Description générée automatiquement"/>
+            <wp:cNvGraphicFramePr>
+              <a:graphicFrameLocks xmlns:a="http://schemas.openxmlformats.org/drawingml/2006/main" noChangeAspect="1"/>
+            </wp:cNvGraphicFramePr>
+            <a:graphic xmlns:a="http://schemas.openxmlformats.org/drawingml/2006/main">
+              <a:graphicData uri="http://schemas.openxmlformats.org/drawingml/2006/picture">
+                <pic:pic xmlns:pic="http://schemas.openxmlformats.org/drawingml/2006/picture">
+                  <pic:nvPicPr>
+                    <pic:cNvPr id="1927494868" name="Image 1" descr="Une image contenant texte, capture d’écran, menu&#10;&#10;Description générée automatiquement"/>
+                    <pic:cNvPicPr/>
+                  </pic:nvPicPr>
+                  <pic:blipFill>
+                    <a:blip r:embed="rId9">
+                      <a:extLst>
+                        <a:ext uri="{28A0092B-C50C-407E-A947-70E740481C1C}">
+                          <a14:useLocalDpi xmlns:a14="http://schemas.microsoft.com/office/drawing/2010/main" val="0"/>
+                        </a:ext>
+                      </a:extLst>
+                    </a:blip>
+                    <a:stretch>
+                      <a:fillRect/>
+                    </a:stretch>
+                  </pic:blipFill>
+                  <pic:spPr>
+                    <a:xfrm>
+                      <a:off x="0" y="0"/>
+                      <a:ext cx="5219065" cy="7052310"/>
+                    </a:xfrm>
+                    <a:prstGeom prst="rect">
+                      <a:avLst/>
+                    </a:prstGeom>
+                  </pic:spPr>
+                </pic:pic>
+              </a:graphicData>
+            </a:graphic>
+            <wp14:sizeRelH relativeFrom="margin">
+              <wp14:pctWidth>0</wp14:pctWidth>
+            </wp14:sizeRelH>
+            <wp14:sizeRelV relativeFrom="margin">
+              <wp14:pctHeight>0</wp14:pctHeight>
+            </wp14:sizeRelV>
+          </wp:anchor>
+        </w:drawing>
+      </w:r>
+      <w:r>
+        <w:rPr>
+          <w:rFonts w:ascii="Segoe UI" w:eastAsia="Times New Roman" w:hAnsi="Segoe UI" w:cs="Segoe UI"/>
+          <w:color w:val="1D2125"/>
+          <w:kern w:val="0"/>
+          <w:sz w:val="24"/>
+          <w:szCs w:val="24"/>
+          <w:lang w:eastAsia="fr-FR"/>
+          <w14:ligatures w14:val="none"/>
+        </w:rPr>
+        <w:t>Voici un extrait (pour l’application web et le déploiement) du fichier permettant de faire chaque étape de la construction de l’application et le déploiement sur le serveur à la fin.</w:t>
+      </w:r>
+    </w:p>
+    <w:p>
+      <w:pPr>
+        <w:shd w:val="clear" w:color="auto" w:fill="FFFFFF"/>
+        <w:spacing w:before="100" w:beforeAutospacing="1" w:after="100" w:afterAutospacing="1" w:line="240" w:lineRule="auto"/>
+        <w:jc w:val="both"/>
+        <w:rPr>
+          <w:rFonts w:ascii="Segoe UI" w:eastAsia="Times New Roman" w:hAnsi="Segoe UI" w:cs="Segoe UI"/>
+          <w:color w:val="1D2125"/>
+          <w:kern w:val="0"/>
+          <w:sz w:val="24"/>
+          <w:szCs w:val="24"/>
+          <w:lang w:eastAsia="fr-FR"/>
+          <w14:ligatures w14:val="none"/>
         </w:rPr>
       </w:pPr>
     </w:p>
@@ -284,8 +2617,100 @@
       </w:rPr>
     </w:lvl>
   </w:abstractNum>
+  <w:abstractNum w:abstractNumId="1" w15:restartNumberingAfterBreak="0">
+    <w:nsid w:val="335F0B50"/>
+    <w:multiLevelType w:val="hybridMultilevel"/>
+    <w:tmpl w:val="80DE2A86"/>
+    <w:lvl w:ilvl="0" w:tplc="040C000F">
+      <w:start w:val="1"/>
+      <w:numFmt w:val="decimal"/>
+      <w:lvlText w:val="%1."/>
+      <w:lvlJc w:val="left"/>
+      <w:pPr>
+        <w:ind w:left="720" w:hanging="360"/>
+      </w:pPr>
+      <w:rPr>
+        <w:rFonts w:hint="default"/>
+      </w:rPr>
+    </w:lvl>
+    <w:lvl w:ilvl="1" w:tplc="040C0019">
+      <w:start w:val="1"/>
+      <w:numFmt w:val="lowerLetter"/>
+      <w:lvlText w:val="%2."/>
+      <w:lvlJc w:val="left"/>
+      <w:pPr>
+        <w:ind w:left="1440" w:hanging="360"/>
+      </w:pPr>
+    </w:lvl>
+    <w:lvl w:ilvl="2" w:tplc="040C001B" w:tentative="1">
+      <w:start w:val="1"/>
+      <w:numFmt w:val="lowerRoman"/>
+      <w:lvlText w:val="%3."/>
+      <w:lvlJc w:val="right"/>
+      <w:pPr>
+        <w:ind w:left="2160" w:hanging="180"/>
+      </w:pPr>
+    </w:lvl>
+    <w:lvl w:ilvl="3" w:tplc="040C000F" w:tentative="1">
+      <w:start w:val="1"/>
+      <w:numFmt w:val="decimal"/>
+      <w:lvlText w:val="%4."/>
+      <w:lvlJc w:val="left"/>
+      <w:pPr>
+        <w:ind w:left="2880" w:hanging="360"/>
+      </w:pPr>
+    </w:lvl>
+    <w:lvl w:ilvl="4" w:tplc="040C0019" w:tentative="1">
+      <w:start w:val="1"/>
+      <w:numFmt w:val="lowerLetter"/>
+      <w:lvlText w:val="%5."/>
+      <w:lvlJc w:val="left"/>
+      <w:pPr>
+        <w:ind w:left="3600" w:hanging="360"/>
+      </w:pPr>
+    </w:lvl>
+    <w:lvl w:ilvl="5" w:tplc="040C001B" w:tentative="1">
+      <w:start w:val="1"/>
+      <w:numFmt w:val="lowerRoman"/>
+      <w:lvlText w:val="%6."/>
+      <w:lvlJc w:val="right"/>
+      <w:pPr>
+        <w:ind w:left="4320" w:hanging="180"/>
+      </w:pPr>
+    </w:lvl>
+    <w:lvl w:ilvl="6" w:tplc="040C000F" w:tentative="1">
+      <w:start w:val="1"/>
+      <w:numFmt w:val="decimal"/>
+      <w:lvlText w:val="%7."/>
+      <w:lvlJc w:val="left"/>
+      <w:pPr>
+        <w:ind w:left="5040" w:hanging="360"/>
+      </w:pPr>
+    </w:lvl>
+    <w:lvl w:ilvl="7" w:tplc="040C0019" w:tentative="1">
+      <w:start w:val="1"/>
+      <w:numFmt w:val="lowerLetter"/>
+      <w:lvlText w:val="%8."/>
+      <w:lvlJc w:val="left"/>
+      <w:pPr>
+        <w:ind w:left="5760" w:hanging="360"/>
+      </w:pPr>
+    </w:lvl>
+    <w:lvl w:ilvl="8" w:tplc="040C001B" w:tentative="1">
+      <w:start w:val="1"/>
+      <w:numFmt w:val="lowerRoman"/>
+      <w:lvlText w:val="%9."/>
+      <w:lvlJc w:val="right"/>
+      <w:pPr>
+        <w:ind w:left="6480" w:hanging="180"/>
+      </w:pPr>
+    </w:lvl>
+  </w:abstractNum>
   <w:num w:numId="1" w16cid:durableId="1069230359">
     <w:abstractNumId w:val="0"/>
+  </w:num>
+  <w:num w:numId="2" w16cid:durableId="2050521324">
+    <w:abstractNumId w:val="1"/>
   </w:num>
 </w:numbering>
 </file>
@@ -690,6 +3115,7 @@
   <w:style w:type="paragraph" w:default="1" w:styleId="Normal">
     <w:name w:val="Normal"/>
     <w:qFormat/>
+    <w:rsid w:val="00A177E6"/>
   </w:style>
   <w:style w:type="character" w:default="1" w:styleId="Policepardfaut">
     <w:name w:val="Default Paragraph Font"/>
@@ -780,6 +3206,17 @@
       <w:lang w:eastAsia="fr-FR"/>
       <w14:ligatures w14:val="none"/>
     </w:rPr>
+  </w:style>
+  <w:style w:type="paragraph" w:styleId="Paragraphedeliste">
+    <w:name w:val="List Paragraph"/>
+    <w:basedOn w:val="Normal"/>
+    <w:uiPriority w:val="34"/>
+    <w:qFormat/>
+    <w:rsid w:val="009430A1"/>
+    <w:pPr>
+      <w:ind w:left="720"/>
+      <w:contextualSpacing/>
+    </w:pPr>
   </w:style>
 </w:styles>
 </file>

</xml_diff>